<commit_message>
update notes to include ViewModel and hot key for duplicate line
</commit_message>
<xml_diff>
--- a/documents/Notes.docx
+++ b/documents/Notes.docx
@@ -12,7 +12,21 @@
         <w:rPr>
           <w:rFonts w:ascii="Calibri Light" w:hAnsi="Calibri Light"/>
         </w:rPr>
-        <w:t>Before Adding any Scope to the project ==&gt; the first question to ask is:</w:t>
+        <w:t xml:space="preserve">Before Adding any Scope to the project </w:t>
+      </w:r>
+      <w:r>
+        <w:rPr>
+          <w:rFonts w:ascii="Calibri Light" w:hAnsi="Calibri Light"/>
+          <w:b/>
+          <w:sz w:val="28"/>
+        </w:rPr>
+        <w:sym w:font="Wingdings" w:char="F0E8"/>
+      </w:r>
+      <w:r>
+        <w:rPr>
+          <w:rFonts w:ascii="Calibri Light" w:hAnsi="Calibri Light"/>
+        </w:rPr>
+        <w:t xml:space="preserve"> the first question to ask is:</w:t>
       </w:r>
     </w:p>
     <w:p>
@@ -37,6 +51,151 @@
         </w:rPr>
         <w:t>What is the Cost of each solution and what are the benefits?</w:t>
       </w:r>
+    </w:p>
+    <w:p>
+      <w:pPr>
+        <w:rPr>
+          <w:rFonts w:ascii="Calibri Light" w:hAnsi="Calibri Light"/>
+          <w:b/>
+          <w:sz w:val="28"/>
+        </w:rPr>
+      </w:pPr>
+      <w:proofErr w:type="spellStart"/>
+      <w:r>
+        <w:rPr>
+          <w:rFonts w:ascii="Calibri Light" w:hAnsi="Calibri Light"/>
+          <w:b/>
+          <w:sz w:val="28"/>
+        </w:rPr>
+        <w:t>Ctrl+D</w:t>
+      </w:r>
+      <w:proofErr w:type="spellEnd"/>
+      <w:r>
+        <w:rPr>
+          <w:rFonts w:ascii="Calibri Light" w:hAnsi="Calibri Light"/>
+          <w:b/>
+          <w:sz w:val="28"/>
+        </w:rPr>
+        <w:t xml:space="preserve"> </w:t>
+      </w:r>
+      <w:r>
+        <w:rPr>
+          <w:rFonts w:ascii="Calibri Light" w:hAnsi="Calibri Light"/>
+          <w:b/>
+          <w:sz w:val="28"/>
+        </w:rPr>
+        <w:sym w:font="Wingdings" w:char="F0E8"/>
+      </w:r>
+      <w:r>
+        <w:rPr>
+          <w:rFonts w:ascii="Calibri Light" w:hAnsi="Calibri Light"/>
+          <w:b/>
+          <w:sz w:val="28"/>
+        </w:rPr>
+        <w:t xml:space="preserve"> </w:t>
+      </w:r>
+      <w:r>
+        <w:rPr>
+          <w:rFonts w:ascii="Calibri Light" w:hAnsi="Calibri Light"/>
+        </w:rPr>
+        <w:t>Duplicates</w:t>
+      </w:r>
+      <w:r>
+        <w:rPr>
+          <w:rFonts w:ascii="Calibri Light" w:hAnsi="Calibri Light"/>
+        </w:rPr>
+        <w:t xml:space="preserve"> lines</w:t>
+      </w:r>
+    </w:p>
+    <w:p>
+      <w:pPr>
+        <w:rPr>
+          <w:rFonts w:ascii="Calibri Light" w:hAnsi="Calibri Light"/>
+        </w:rPr>
+      </w:pPr>
+      <w:proofErr w:type="spellStart"/>
+      <w:r>
+        <w:rPr>
+          <w:rFonts w:ascii="Calibri Light" w:hAnsi="Calibri Light"/>
+          <w:b/>
+          <w:sz w:val="28"/>
+        </w:rPr>
+        <w:t>ViewModel</w:t>
+      </w:r>
+      <w:proofErr w:type="spellEnd"/>
+      <w:r>
+        <w:rPr>
+          <w:rFonts w:ascii="Calibri Light" w:hAnsi="Calibri Light"/>
+          <w:b/>
+          <w:sz w:val="28"/>
+        </w:rPr>
+        <w:t xml:space="preserve"> </w:t>
+      </w:r>
+      <w:r>
+        <w:rPr>
+          <w:rFonts w:ascii="Calibri Light" w:hAnsi="Calibri Light"/>
+          <w:b/>
+          <w:sz w:val="28"/>
+        </w:rPr>
+        <w:sym w:font="Wingdings" w:char="F0E8"/>
+      </w:r>
+      <w:r>
+        <w:rPr>
+          <w:rFonts w:ascii="Calibri Light" w:hAnsi="Calibri Light"/>
+          <w:b/>
+          <w:sz w:val="28"/>
+        </w:rPr>
+        <w:t xml:space="preserve"> </w:t>
+      </w:r>
+      <w:r>
+        <w:rPr>
+          <w:rFonts w:ascii="Calibri Light" w:hAnsi="Calibri Light"/>
+        </w:rPr>
+        <w:t xml:space="preserve">Is not part of the domain and purely for presentation. Therefore if you require to alter the domain model to only show specific i.e. </w:t>
+      </w:r>
+      <w:proofErr w:type="spellStart"/>
+      <w:r>
+        <w:rPr>
+          <w:rFonts w:ascii="Calibri Light" w:hAnsi="Calibri Light"/>
+        </w:rPr>
+        <w:t>DateTime</w:t>
+      </w:r>
+      <w:proofErr w:type="spellEnd"/>
+      <w:r>
+        <w:rPr>
+          <w:rFonts w:ascii="Calibri Light" w:hAnsi="Calibri Light"/>
+        </w:rPr>
+        <w:t xml:space="preserve"> object is the </w:t>
+      </w:r>
+      <w:proofErr w:type="spellStart"/>
+      <w:r>
+        <w:rPr>
+          <w:rFonts w:ascii="Calibri Light" w:hAnsi="Calibri Light"/>
+        </w:rPr>
+        <w:t>DomainM</w:t>
+      </w:r>
+      <w:r>
+        <w:rPr>
+          <w:rFonts w:ascii="Calibri Light" w:hAnsi="Calibri Light"/>
+        </w:rPr>
+        <w:t>odel</w:t>
+      </w:r>
+      <w:proofErr w:type="spellEnd"/>
+      <w:r>
+        <w:rPr>
+          <w:rFonts w:ascii="Calibri Light" w:hAnsi="Calibri Light"/>
+        </w:rPr>
+        <w:t xml:space="preserve"> and you only want to present the Date part of it.</w:t>
+      </w:r>
+    </w:p>
+    <w:p>
+      <w:pPr>
+        <w:rPr>
+          <w:rFonts w:ascii="Calibri Light" w:hAnsi="Calibri Light"/>
+          <w:b/>
+          <w:sz w:val="28"/>
+        </w:rPr>
+      </w:pPr>
       <w:bookmarkStart w:id="0" w:name="_GoBack"/>
       <w:bookmarkEnd w:id="0"/>
     </w:p>

</xml_diff>

<commit_message>
update notes with implecation of using colours
</commit_message>
<xml_diff>
--- a/documents/Notes.docx
+++ b/documents/Notes.docx
@@ -192,12 +192,424 @@
       <w:pPr>
         <w:rPr>
           <w:rFonts w:ascii="Calibri Light" w:hAnsi="Calibri Light"/>
-          <w:b/>
-          <w:sz w:val="28"/>
+        </w:rPr>
+      </w:pPr>
+    </w:p>
+    <w:p>
+      <w:pPr>
+        <w:rPr>
+          <w:rFonts w:ascii="Calibri Light" w:hAnsi="Calibri Light"/>
+        </w:rPr>
+      </w:pPr>
+    </w:p>
+    <w:p>
+      <w:pPr>
+        <w:rPr>
+          <w:rFonts w:ascii="Calibri Light" w:hAnsi="Calibri Light"/>
         </w:rPr>
       </w:pPr>
       <w:bookmarkStart w:id="0" w:name="_GoBack"/>
       <w:bookmarkEnd w:id="0"/>
+    </w:p>
+    <w:p>
+      <w:pPr>
+        <w:rPr>
+          <w:rFonts w:ascii="Calibri Light" w:hAnsi="Calibri Light"/>
+        </w:rPr>
+      </w:pPr>
+    </w:p>
+    <w:p>
+      <w:pPr>
+        <w:rPr>
+          <w:rFonts w:ascii="Calibri Light" w:hAnsi="Calibri Light"/>
+        </w:rPr>
+      </w:pPr>
+    </w:p>
+    <w:p>
+      <w:pPr>
+        <w:rPr>
+          <w:rFonts w:ascii="Calibri Light" w:hAnsi="Calibri Light"/>
+        </w:rPr>
+      </w:pPr>
+    </w:p>
+    <w:p>
+      <w:pPr>
+        <w:rPr>
+          <w:rFonts w:ascii="Calibri Light" w:hAnsi="Calibri Light"/>
+        </w:rPr>
+      </w:pPr>
+    </w:p>
+    <w:p>
+      <w:pPr>
+        <w:rPr>
+          <w:rFonts w:ascii="Calibri Light" w:hAnsi="Calibri Light"/>
+        </w:rPr>
+      </w:pPr>
+    </w:p>
+    <w:p>
+      <w:pPr>
+        <w:rPr>
+          <w:rFonts w:ascii="Calibri Light" w:hAnsi="Calibri Light"/>
+        </w:rPr>
+      </w:pPr>
+    </w:p>
+    <w:p>
+      <w:pPr>
+        <w:rPr>
+          <w:rFonts w:ascii="Calibri Light" w:hAnsi="Calibri Light"/>
+        </w:rPr>
+      </w:pPr>
+    </w:p>
+    <w:p>
+      <w:pPr>
+        <w:rPr>
+          <w:rFonts w:ascii="Calibri Light" w:hAnsi="Calibri Light"/>
+        </w:rPr>
+      </w:pPr>
+    </w:p>
+    <w:p>
+      <w:pPr>
+        <w:rPr>
+          <w:rFonts w:ascii="Calibri Light" w:hAnsi="Calibri Light"/>
+        </w:rPr>
+      </w:pPr>
+    </w:p>
+    <w:p>
+      <w:pPr>
+        <w:rPr>
+          <w:rFonts w:ascii="Calibri Light" w:hAnsi="Calibri Light"/>
+          <w:b/>
+          <w:sz w:val="28"/>
+        </w:rPr>
+      </w:pPr>
+    </w:p>
+    <w:p>
+      <w:pPr>
+        <w:rPr>
+          <w:rFonts w:ascii="Calibri Light" w:hAnsi="Calibri Light"/>
+          <w:b/>
+          <w:sz w:val="28"/>
+        </w:rPr>
+      </w:pPr>
+    </w:p>
+    <w:p>
+      <w:pPr>
+        <w:rPr>
+          <w:rFonts w:ascii="Calibri Light" w:hAnsi="Calibri Light"/>
+          <w:b/>
+          <w:sz w:val="28"/>
+        </w:rPr>
+      </w:pPr>
+    </w:p>
+    <w:p>
+      <w:pPr>
+        <w:rPr>
+          <w:rFonts w:ascii="Calibri Light" w:hAnsi="Calibri Light"/>
+          <w:b/>
+          <w:sz w:val="28"/>
+        </w:rPr>
+      </w:pPr>
+    </w:p>
+    <w:p>
+      <w:pPr>
+        <w:rPr>
+          <w:rFonts w:ascii="Calibri Light" w:hAnsi="Calibri Light"/>
+          <w:b/>
+          <w:sz w:val="28"/>
+        </w:rPr>
+      </w:pPr>
+    </w:p>
+    <w:p>
+      <w:pPr>
+        <w:rPr>
+          <w:rFonts w:ascii="Calibri Light" w:hAnsi="Calibri Light"/>
+          <w:b/>
+          <w:sz w:val="28"/>
+        </w:rPr>
+      </w:pPr>
+    </w:p>
+    <w:p>
+      <w:pPr>
+        <w:rPr>
+          <w:rFonts w:ascii="Calibri Light" w:hAnsi="Calibri Light"/>
+          <w:b/>
+          <w:sz w:val="28"/>
+        </w:rPr>
+      </w:pPr>
+    </w:p>
+    <w:p>
+      <w:pPr>
+        <w:rPr>
+          <w:rFonts w:ascii="Calibri Light" w:hAnsi="Calibri Light"/>
+          <w:b/>
+          <w:sz w:val="28"/>
+        </w:rPr>
+      </w:pPr>
+    </w:p>
+    <w:p>
+      <w:pPr>
+        <w:rPr>
+          <w:rFonts w:ascii="Calibri Light" w:hAnsi="Calibri Light"/>
+          <w:b/>
+          <w:sz w:val="28"/>
+        </w:rPr>
+      </w:pPr>
+    </w:p>
+    <w:p>
+      <w:pPr>
+        <w:rPr>
+          <w:rFonts w:ascii="Calibri Light" w:hAnsi="Calibri Light"/>
+          <w:b/>
+          <w:sz w:val="28"/>
+        </w:rPr>
+      </w:pPr>
+    </w:p>
+    <w:p>
+      <w:pPr>
+        <w:rPr>
+          <w:rFonts w:ascii="Calibri Light" w:hAnsi="Calibri Light"/>
+          <w:b/>
+          <w:sz w:val="28"/>
+        </w:rPr>
+      </w:pPr>
+    </w:p>
+    <w:p>
+      <w:pPr>
+        <w:pStyle w:val="Title"/>
+        <w:jc w:val="center"/>
+        <w:rPr>
+          <w:b/>
+          <w:u w:val="single"/>
+        </w:rPr>
+      </w:pPr>
+      <w:r>
+        <w:rPr>
+          <w:b/>
+          <w:u w:val="single"/>
+        </w:rPr>
+        <w:lastRenderedPageBreak/>
+        <w:t>Colour Implications</w:t>
+      </w:r>
+    </w:p>
+    <w:p/>
+    <w:p>
+      <w:pPr>
+        <w:rPr>
+          <w:rFonts w:ascii="Calibri Light" w:hAnsi="Calibri Light"/>
+          <w:b/>
+          <w:sz w:val="28"/>
+        </w:rPr>
+      </w:pPr>
+      <w:r>
+        <w:rPr>
+          <w:noProof/>
+          <w:lang w:eastAsia="en-GB"/>
+        </w:rPr>
+        <w:drawing>
+          <wp:inline distT="0" distB="0" distL="0" distR="0" wp14:anchorId="4B627C82" wp14:editId="412371D6">
+            <wp:extent cx="5731510" cy="3415030"/>
+            <wp:effectExtent l="0" t="0" r="2540" b="0"/>
+            <wp:docPr id="3" name="Picture 3"/>
+            <wp:cNvGraphicFramePr>
+              <a:graphicFrameLocks xmlns:a="http://schemas.openxmlformats.org/drawingml/2006/main" noChangeAspect="1"/>
+            </wp:cNvGraphicFramePr>
+            <a:graphic xmlns:a="http://schemas.openxmlformats.org/drawingml/2006/main">
+              <a:graphicData uri="http://schemas.openxmlformats.org/drawingml/2006/picture">
+                <pic:pic xmlns:pic="http://schemas.openxmlformats.org/drawingml/2006/picture">
+                  <pic:nvPicPr>
+                    <pic:cNvPr id="1" name=""/>
+                    <pic:cNvPicPr/>
+                  </pic:nvPicPr>
+                  <pic:blipFill>
+                    <a:blip r:embed="rId4"/>
+                    <a:stretch>
+                      <a:fillRect/>
+                    </a:stretch>
+                  </pic:blipFill>
+                  <pic:spPr>
+                    <a:xfrm>
+                      <a:off x="0" y="0"/>
+                      <a:ext cx="5731510" cy="3415030"/>
+                    </a:xfrm>
+                    <a:prstGeom prst="rect">
+                      <a:avLst/>
+                    </a:prstGeom>
+                  </pic:spPr>
+                </pic:pic>
+              </a:graphicData>
+            </a:graphic>
+          </wp:inline>
+        </w:drawing>
+      </w:r>
+    </w:p>
+    <w:p>
+      <w:pPr>
+        <w:rPr>
+          <w:rFonts w:ascii="Calibri Light" w:hAnsi="Calibri Light"/>
+          <w:b/>
+          <w:sz w:val="28"/>
+        </w:rPr>
+      </w:pPr>
+    </w:p>
+    <w:p>
+      <w:pPr>
+        <w:rPr>
+          <w:rFonts w:ascii="Calibri Light" w:hAnsi="Calibri Light"/>
+          <w:b/>
+          <w:sz w:val="28"/>
+        </w:rPr>
+      </w:pPr>
+      <w:r>
+        <w:rPr>
+          <w:noProof/>
+          <w:lang w:eastAsia="en-GB"/>
+        </w:rPr>
+        <w:drawing>
+          <wp:inline distT="0" distB="0" distL="0" distR="0" wp14:anchorId="77A15484" wp14:editId="28001B86">
+            <wp:extent cx="5731510" cy="3949065"/>
+            <wp:effectExtent l="0" t="0" r="2540" b="0"/>
+            <wp:docPr id="2" name="Picture 2"/>
+            <wp:cNvGraphicFramePr>
+              <a:graphicFrameLocks xmlns:a="http://schemas.openxmlformats.org/drawingml/2006/main" noChangeAspect="1"/>
+            </wp:cNvGraphicFramePr>
+            <a:graphic xmlns:a="http://schemas.openxmlformats.org/drawingml/2006/main">
+              <a:graphicData uri="http://schemas.openxmlformats.org/drawingml/2006/picture">
+                <pic:pic xmlns:pic="http://schemas.openxmlformats.org/drawingml/2006/picture">
+                  <pic:nvPicPr>
+                    <pic:cNvPr id="1" name=""/>
+                    <pic:cNvPicPr/>
+                  </pic:nvPicPr>
+                  <pic:blipFill>
+                    <a:blip r:embed="rId5"/>
+                    <a:stretch>
+                      <a:fillRect/>
+                    </a:stretch>
+                  </pic:blipFill>
+                  <pic:spPr>
+                    <a:xfrm>
+                      <a:off x="0" y="0"/>
+                      <a:ext cx="5731510" cy="3949065"/>
+                    </a:xfrm>
+                    <a:prstGeom prst="rect">
+                      <a:avLst/>
+                    </a:prstGeom>
+                  </pic:spPr>
+                </pic:pic>
+              </a:graphicData>
+            </a:graphic>
+          </wp:inline>
+        </w:drawing>
+      </w:r>
+    </w:p>
+    <w:p>
+      <w:pPr>
+        <w:rPr>
+          <w:rFonts w:ascii="Calibri Light" w:hAnsi="Calibri Light"/>
+          <w:b/>
+          <w:sz w:val="28"/>
+        </w:rPr>
+      </w:pPr>
+      <w:r>
+        <w:rPr>
+          <w:noProof/>
+          <w:lang w:eastAsia="en-GB"/>
+        </w:rPr>
+        <w:lastRenderedPageBreak/>
+        <w:drawing>
+          <wp:inline distT="0" distB="0" distL="0" distR="0" wp14:anchorId="29C2BE7E" wp14:editId="169E2FDB">
+            <wp:extent cx="5731510" cy="3802380"/>
+            <wp:effectExtent l="0" t="0" r="2540" b="7620"/>
+            <wp:docPr id="1" name="Picture 1"/>
+            <wp:cNvGraphicFramePr>
+              <a:graphicFrameLocks xmlns:a="http://schemas.openxmlformats.org/drawingml/2006/main" noChangeAspect="1"/>
+            </wp:cNvGraphicFramePr>
+            <a:graphic xmlns:a="http://schemas.openxmlformats.org/drawingml/2006/main">
+              <a:graphicData uri="http://schemas.openxmlformats.org/drawingml/2006/picture">
+                <pic:pic xmlns:pic="http://schemas.openxmlformats.org/drawingml/2006/picture">
+                  <pic:nvPicPr>
+                    <pic:cNvPr id="1" name=""/>
+                    <pic:cNvPicPr/>
+                  </pic:nvPicPr>
+                  <pic:blipFill>
+                    <a:blip r:embed="rId6"/>
+                    <a:stretch>
+                      <a:fillRect/>
+                    </a:stretch>
+                  </pic:blipFill>
+                  <pic:spPr>
+                    <a:xfrm>
+                      <a:off x="0" y="0"/>
+                      <a:ext cx="5731510" cy="3802380"/>
+                    </a:xfrm>
+                    <a:prstGeom prst="rect">
+                      <a:avLst/>
+                    </a:prstGeom>
+                  </pic:spPr>
+                </pic:pic>
+              </a:graphicData>
+            </a:graphic>
+          </wp:inline>
+        </w:drawing>
+      </w:r>
+    </w:p>
+    <w:p>
+      <w:pPr>
+        <w:rPr>
+          <w:rFonts w:ascii="Calibri Light" w:hAnsi="Calibri Light"/>
+          <w:b/>
+          <w:sz w:val="28"/>
+        </w:rPr>
+      </w:pPr>
+    </w:p>
+    <w:p>
+      <w:pPr>
+        <w:rPr>
+          <w:rFonts w:ascii="Calibri Light" w:hAnsi="Calibri Light"/>
+          <w:b/>
+          <w:sz w:val="28"/>
+        </w:rPr>
+      </w:pPr>
+      <w:r>
+        <w:rPr>
+          <w:noProof/>
+          <w:lang w:eastAsia="en-GB"/>
+        </w:rPr>
+        <w:drawing>
+          <wp:inline distT="0" distB="0" distL="0" distR="0" wp14:anchorId="63CE898E" wp14:editId="7A67FC18">
+            <wp:extent cx="5731510" cy="4035425"/>
+            <wp:effectExtent l="0" t="0" r="2540" b="3175"/>
+            <wp:docPr id="5" name="Picture 5"/>
+            <wp:cNvGraphicFramePr>
+              <a:graphicFrameLocks xmlns:a="http://schemas.openxmlformats.org/drawingml/2006/main" noChangeAspect="1"/>
+            </wp:cNvGraphicFramePr>
+            <a:graphic xmlns:a="http://schemas.openxmlformats.org/drawingml/2006/main">
+              <a:graphicData uri="http://schemas.openxmlformats.org/drawingml/2006/picture">
+                <pic:pic xmlns:pic="http://schemas.openxmlformats.org/drawingml/2006/picture">
+                  <pic:nvPicPr>
+                    <pic:cNvPr id="1" name=""/>
+                    <pic:cNvPicPr/>
+                  </pic:nvPicPr>
+                  <pic:blipFill>
+                    <a:blip r:embed="rId7"/>
+                    <a:stretch>
+                      <a:fillRect/>
+                    </a:stretch>
+                  </pic:blipFill>
+                  <pic:spPr>
+                    <a:xfrm>
+                      <a:off x="0" y="0"/>
+                      <a:ext cx="5731510" cy="4035425"/>
+                    </a:xfrm>
+                    <a:prstGeom prst="rect">
+                      <a:avLst/>
+                    </a:prstGeom>
+                  </pic:spPr>
+                </pic:pic>
+              </a:graphicData>
+            </a:graphic>
+          </wp:inline>
+        </w:drawing>
+      </w:r>
     </w:p>
     <w:sectPr>
       <w:pgSz w:w="11906" w:h="16838"/>
@@ -735,6 +1147,40 @@
       <w:szCs w:val="24"/>
     </w:rPr>
   </w:style>
+  <w:style w:type="paragraph" w:styleId="Title">
+    <w:name w:val="Title"/>
+    <w:basedOn w:val="Normal"/>
+    <w:next w:val="Normal"/>
+    <w:link w:val="TitleChar"/>
+    <w:uiPriority w:val="10"/>
+    <w:qFormat/>
+    <w:rsid w:val="000F27D6"/>
+    <w:pPr>
+      <w:spacing w:after="0" w:line="240" w:lineRule="auto"/>
+      <w:contextualSpacing/>
+    </w:pPr>
+    <w:rPr>
+      <w:rFonts w:asciiTheme="majorHAnsi" w:eastAsiaTheme="majorEastAsia" w:hAnsiTheme="majorHAnsi" w:cstheme="majorBidi"/>
+      <w:spacing w:val="-10"/>
+      <w:kern w:val="28"/>
+      <w:sz w:val="56"/>
+      <w:szCs w:val="56"/>
+    </w:rPr>
+  </w:style>
+  <w:style w:type="character" w:customStyle="1" w:styleId="TitleChar">
+    <w:name w:val="Title Char"/>
+    <w:basedOn w:val="DefaultParagraphFont"/>
+    <w:link w:val="Title"/>
+    <w:uiPriority w:val="10"/>
+    <w:rsid w:val="000F27D6"/>
+    <w:rPr>
+      <w:rFonts w:asciiTheme="majorHAnsi" w:eastAsiaTheme="majorEastAsia" w:hAnsiTheme="majorHAnsi" w:cstheme="majorBidi"/>
+      <w:spacing w:val="-10"/>
+      <w:kern w:val="28"/>
+      <w:sz w:val="56"/>
+      <w:szCs w:val="56"/>
+    </w:rPr>
+  </w:style>
 </w:styles>
 </file>
 

</xml_diff>

<commit_message>
Improve the usability of the form.
</commit_message>
<xml_diff>
--- a/documents/Notes.docx
+++ b/documents/Notes.docx
@@ -12,7 +12,15 @@
         <w:rPr>
           <w:rFonts w:ascii="Calibri Light" w:hAnsi="Calibri Light"/>
         </w:rPr>
-        <w:t xml:space="preserve">Before Adding any Scope to the project </w:t>
+        <w:t>Before Adding a</w:t>
+      </w:r>
+      <w:bookmarkStart w:id="0" w:name="_GoBack"/>
+      <w:bookmarkEnd w:id="0"/>
+      <w:r>
+        <w:rPr>
+          <w:rFonts w:ascii="Calibri Light" w:hAnsi="Calibri Light"/>
+        </w:rPr>
+        <w:t xml:space="preserve">ny Scope to the project </w:t>
       </w:r>
       <w:r>
         <w:rPr>
@@ -60,6 +68,13 @@
           <w:sz w:val="28"/>
         </w:rPr>
       </w:pPr>
+    </w:p>
+    <w:p>
+      <w:pPr>
+        <w:rPr>
+          <w:rFonts w:ascii="Calibri Light" w:hAnsi="Calibri Light"/>
+        </w:rPr>
+      </w:pPr>
       <w:proofErr w:type="spellStart"/>
       <w:r>
         <w:rPr>
@@ -111,33 +126,34 @@
       <w:pPr>
         <w:rPr>
           <w:rFonts w:ascii="Calibri Light" w:hAnsi="Calibri Light"/>
-        </w:rPr>
-      </w:pPr>
-      <w:proofErr w:type="spellStart"/>
-      <w:r>
-        <w:rPr>
-          <w:rFonts w:ascii="Calibri Light" w:hAnsi="Calibri Light"/>
           <w:b/>
           <w:sz w:val="28"/>
         </w:rPr>
-        <w:t>ViewModel</w:t>
-      </w:r>
-      <w:proofErr w:type="spellEnd"/>
+      </w:pPr>
+    </w:p>
+    <w:p>
+      <w:pPr>
+        <w:rPr>
+          <w:rFonts w:ascii="Calibri Light" w:hAnsi="Calibri Light"/>
+        </w:rPr>
+      </w:pPr>
+      <w:proofErr w:type="spellStart"/>
       <w:r>
         <w:rPr>
           <w:rFonts w:ascii="Calibri Light" w:hAnsi="Calibri Light"/>
           <w:b/>
           <w:sz w:val="28"/>
         </w:rPr>
-        <w:t xml:space="preserve"> </w:t>
-      </w:r>
+        <w:t>ViewModel</w:t>
+      </w:r>
+      <w:proofErr w:type="spellEnd"/>
       <w:r>
         <w:rPr>
           <w:rFonts w:ascii="Calibri Light" w:hAnsi="Calibri Light"/>
           <w:b/>
           <w:sz w:val="28"/>
         </w:rPr>
-        <w:sym w:font="Wingdings" w:char="F0E8"/>
+        <w:t xml:space="preserve"> </w:t>
       </w:r>
       <w:r>
         <w:rPr>
@@ -145,233 +161,535 @@
           <w:b/>
           <w:sz w:val="28"/>
         </w:rPr>
-        <w:t xml:space="preserve"> </w:t>
-      </w:r>
-      <w:r>
-        <w:rPr>
-          <w:rFonts w:ascii="Calibri Light" w:hAnsi="Calibri Light"/>
-        </w:rPr>
-        <w:t xml:space="preserve">Is not part of the domain and purely for presentation. Therefore if you require to alter the domain model to only show specific i.e. </w:t>
-      </w:r>
-      <w:proofErr w:type="spellStart"/>
-      <w:r>
-        <w:rPr>
-          <w:rFonts w:ascii="Calibri Light" w:hAnsi="Calibri Light"/>
-        </w:rPr>
-        <w:t>DateTime</w:t>
-      </w:r>
-      <w:proofErr w:type="spellEnd"/>
-      <w:r>
-        <w:rPr>
-          <w:rFonts w:ascii="Calibri Light" w:hAnsi="Calibri Light"/>
-        </w:rPr>
-        <w:t xml:space="preserve"> object is the </w:t>
-      </w:r>
-      <w:proofErr w:type="spellStart"/>
-      <w:r>
-        <w:rPr>
-          <w:rFonts w:ascii="Calibri Light" w:hAnsi="Calibri Light"/>
-        </w:rPr>
-        <w:t>DomainM</w:t>
-      </w:r>
-      <w:r>
-        <w:rPr>
-          <w:rFonts w:ascii="Calibri Light" w:hAnsi="Calibri Light"/>
-        </w:rPr>
-        <w:t>odel</w:t>
-      </w:r>
-      <w:proofErr w:type="spellEnd"/>
-      <w:r>
-        <w:rPr>
-          <w:rFonts w:ascii="Calibri Light" w:hAnsi="Calibri Light"/>
-        </w:rPr>
-        <w:t xml:space="preserve"> and you only want to present the Date part of it.</w:t>
-      </w:r>
-    </w:p>
-    <w:p>
-      <w:pPr>
-        <w:rPr>
-          <w:rFonts w:ascii="Calibri Light" w:hAnsi="Calibri Light"/>
-        </w:rPr>
-      </w:pPr>
-    </w:p>
-    <w:p>
-      <w:pPr>
-        <w:rPr>
-          <w:rFonts w:ascii="Calibri Light" w:hAnsi="Calibri Light"/>
-        </w:rPr>
-      </w:pPr>
-    </w:p>
-    <w:p>
-      <w:pPr>
-        <w:rPr>
-          <w:rFonts w:ascii="Calibri Light" w:hAnsi="Calibri Light"/>
-        </w:rPr>
-      </w:pPr>
-      <w:bookmarkStart w:id="0" w:name="_GoBack"/>
-      <w:bookmarkEnd w:id="0"/>
-    </w:p>
-    <w:p>
-      <w:pPr>
-        <w:rPr>
-          <w:rFonts w:ascii="Calibri Light" w:hAnsi="Calibri Light"/>
-        </w:rPr>
-      </w:pPr>
-    </w:p>
-    <w:p>
-      <w:pPr>
-        <w:rPr>
-          <w:rFonts w:ascii="Calibri Light" w:hAnsi="Calibri Light"/>
-        </w:rPr>
-      </w:pPr>
-    </w:p>
-    <w:p>
-      <w:pPr>
-        <w:rPr>
-          <w:rFonts w:ascii="Calibri Light" w:hAnsi="Calibri Light"/>
-        </w:rPr>
-      </w:pPr>
-    </w:p>
-    <w:p>
-      <w:pPr>
-        <w:rPr>
-          <w:rFonts w:ascii="Calibri Light" w:hAnsi="Calibri Light"/>
-        </w:rPr>
-      </w:pPr>
-    </w:p>
-    <w:p>
-      <w:pPr>
-        <w:rPr>
-          <w:rFonts w:ascii="Calibri Light" w:hAnsi="Calibri Light"/>
-        </w:rPr>
-      </w:pPr>
-    </w:p>
-    <w:p>
-      <w:pPr>
-        <w:rPr>
-          <w:rFonts w:ascii="Calibri Light" w:hAnsi="Calibri Light"/>
-        </w:rPr>
-      </w:pPr>
-    </w:p>
-    <w:p>
-      <w:pPr>
-        <w:rPr>
-          <w:rFonts w:ascii="Calibri Light" w:hAnsi="Calibri Light"/>
-        </w:rPr>
-      </w:pPr>
-    </w:p>
-    <w:p>
-      <w:pPr>
-        <w:rPr>
-          <w:rFonts w:ascii="Calibri Light" w:hAnsi="Calibri Light"/>
-        </w:rPr>
-      </w:pPr>
-    </w:p>
-    <w:p>
-      <w:pPr>
-        <w:rPr>
-          <w:rFonts w:ascii="Calibri Light" w:hAnsi="Calibri Light"/>
-        </w:rPr>
-      </w:pPr>
-    </w:p>
-    <w:p>
-      <w:pPr>
+        <w:sym w:font="Wingdings" w:char="F0E8"/>
+      </w:r>
+      <w:r>
         <w:rPr>
           <w:rFonts w:ascii="Calibri Light" w:hAnsi="Calibri Light"/>
           <w:b/>
           <w:sz w:val="28"/>
         </w:rPr>
-      </w:pPr>
-    </w:p>
-    <w:p>
-      <w:pPr>
-        <w:rPr>
-          <w:rFonts w:ascii="Calibri Light" w:hAnsi="Calibri Light"/>
+        <w:t xml:space="preserve"> </w:t>
+      </w:r>
+      <w:r>
+        <w:rPr>
+          <w:rFonts w:ascii="Calibri Light" w:hAnsi="Calibri Light"/>
+        </w:rPr>
+        <w:t xml:space="preserve">Is not part of the domain and purely for presentation. Therefore if you require to alter the domain model to only show specific i.e. </w:t>
+      </w:r>
+      <w:proofErr w:type="spellStart"/>
+      <w:r>
+        <w:rPr>
+          <w:rFonts w:ascii="Calibri Light" w:hAnsi="Calibri Light"/>
+        </w:rPr>
+        <w:t>DateTime</w:t>
+      </w:r>
+      <w:proofErr w:type="spellEnd"/>
+      <w:r>
+        <w:rPr>
+          <w:rFonts w:ascii="Calibri Light" w:hAnsi="Calibri Light"/>
+        </w:rPr>
+        <w:t xml:space="preserve"> object is the </w:t>
+      </w:r>
+      <w:proofErr w:type="spellStart"/>
+      <w:r>
+        <w:rPr>
+          <w:rFonts w:ascii="Calibri Light" w:hAnsi="Calibri Light"/>
+        </w:rPr>
+        <w:t>DomainM</w:t>
+      </w:r>
+      <w:r>
+        <w:rPr>
+          <w:rFonts w:ascii="Calibri Light" w:hAnsi="Calibri Light"/>
+        </w:rPr>
+        <w:t>odel</w:t>
+      </w:r>
+      <w:proofErr w:type="spellEnd"/>
+      <w:r>
+        <w:rPr>
+          <w:rFonts w:ascii="Calibri Light" w:hAnsi="Calibri Light"/>
+        </w:rPr>
+        <w:t xml:space="preserve"> and you only want to present the Date part of it.</w:t>
+      </w:r>
+    </w:p>
+    <w:p>
+      <w:pPr>
+        <w:rPr>
+          <w:rFonts w:ascii="Calibri Light" w:hAnsi="Calibri Light"/>
+        </w:rPr>
+      </w:pPr>
+    </w:p>
+    <w:p>
+      <w:pPr>
+        <w:rPr>
+          <w:rFonts w:ascii="Calibri Light" w:hAnsi="Calibri Light"/>
+        </w:rPr>
+      </w:pPr>
+      <w:r>
+        <w:rPr>
+          <w:rStyle w:val="SubtitleChar"/>
           <w:b/>
-          <w:sz w:val="28"/>
-        </w:rPr>
-      </w:pPr>
-    </w:p>
-    <w:p>
-      <w:pPr>
+          <w:sz w:val="24"/>
+        </w:rPr>
+        <w:t>Usability Best Practices</w:t>
+      </w:r>
+      <w:r>
+        <w:rPr>
+          <w:rFonts w:ascii="Calibri Light" w:hAnsi="Calibri Light"/>
+        </w:rPr>
+        <w:t xml:space="preserve"> </w:t>
+      </w:r>
+      <w:r>
+        <w:rPr>
+          <w:rFonts w:ascii="Calibri Light" w:hAnsi="Calibri Light"/>
+        </w:rPr>
+        <w:t xml:space="preserve">– Reduce user’s stress and guess work.  Scientifically proven that use </w:t>
+      </w:r>
+      <w:r>
+        <w:t>Most Attention</w:t>
+      </w:r>
+      <w:r>
+        <w:rPr>
+          <w:rFonts w:ascii="Calibri Light" w:hAnsi="Calibri Light"/>
+        </w:rPr>
+        <w:t xml:space="preserve"> are the </w:t>
+      </w:r>
+      <w:r>
+        <w:t>Top Left</w:t>
+      </w:r>
+      <w:r>
+        <w:rPr>
+          <w:rFonts w:ascii="Calibri Light" w:hAnsi="Calibri Light"/>
+        </w:rPr>
+        <w:t xml:space="preserve"> and </w:t>
+      </w:r>
+      <w:r>
+        <w:t>Least Attention</w:t>
+      </w:r>
+      <w:r>
+        <w:rPr>
+          <w:rFonts w:ascii="Calibri Light" w:hAnsi="Calibri Light"/>
+        </w:rPr>
+        <w:t xml:space="preserve"> at the </w:t>
+      </w:r>
+      <w:r>
+        <w:t>Right Bottom</w:t>
+      </w:r>
+      <w:r>
+        <w:rPr>
+          <w:rFonts w:ascii="Calibri Light" w:hAnsi="Calibri Light"/>
+        </w:rPr>
+        <w:t xml:space="preserve"> of the screen.  This is for Left to Right readers like English.</w:t>
+      </w:r>
+    </w:p>
+    <w:p>
+      <w:pPr>
+        <w:rPr>
+          <w:rFonts w:ascii="Calibri Light" w:hAnsi="Calibri Light"/>
+        </w:rPr>
+      </w:pPr>
+    </w:p>
+    <w:p>
+      <w:pPr>
+        <w:pStyle w:val="Heading1"/>
+      </w:pPr>
+      <w:r>
+        <w:rPr>
+          <w:i/>
+        </w:rPr>
+        <w:t>Labels</w:t>
+      </w:r>
+    </w:p>
+    <w:p>
+      <w:pPr>
+        <w:pStyle w:val="ListParagraph"/>
+        <w:numPr>
+          <w:ilvl w:val="0"/>
+          <w:numId w:val="2"/>
+        </w:numPr>
+        <w:rPr>
+          <w:rFonts w:ascii="Calibri Light" w:hAnsi="Calibri Light"/>
+        </w:rPr>
+      </w:pPr>
+      <w:r>
+        <w:rPr>
+          <w:rFonts w:ascii="Calibri Light" w:hAnsi="Calibri Light"/>
+        </w:rPr>
+        <w:t>Keep them short</w:t>
+      </w:r>
+    </w:p>
+    <w:p>
+      <w:pPr>
+        <w:pStyle w:val="ListParagraph"/>
+        <w:numPr>
+          <w:ilvl w:val="0"/>
+          <w:numId w:val="2"/>
+        </w:numPr>
+        <w:rPr>
+          <w:rFonts w:ascii="Calibri Light" w:hAnsi="Calibri Light"/>
+        </w:rPr>
+      </w:pPr>
+      <w:r>
+        <w:rPr>
+          <w:rFonts w:ascii="Calibri Light" w:hAnsi="Calibri Light"/>
+        </w:rPr>
+        <w:t>Be concise</w:t>
+      </w:r>
+    </w:p>
+    <w:p>
+      <w:pPr>
+        <w:pStyle w:val="ListParagraph"/>
+        <w:numPr>
+          <w:ilvl w:val="0"/>
+          <w:numId w:val="2"/>
+        </w:numPr>
+        <w:rPr>
+          <w:rFonts w:ascii="Calibri Light" w:hAnsi="Calibri Light"/>
+        </w:rPr>
+      </w:pPr>
+      <w:r>
+        <w:rPr>
+          <w:rFonts w:ascii="Calibri Light" w:hAnsi="Calibri Light"/>
+        </w:rPr>
+        <w:t>Don’t’ use ambiguous words</w:t>
+      </w:r>
+    </w:p>
+    <w:p>
+      <w:pPr>
+        <w:pStyle w:val="ListParagraph"/>
+        <w:numPr>
+          <w:ilvl w:val="0"/>
+          <w:numId w:val="2"/>
+        </w:numPr>
+        <w:rPr>
+          <w:rFonts w:ascii="Calibri Light" w:hAnsi="Calibri Light"/>
+        </w:rPr>
+      </w:pPr>
+      <w:r>
+        <w:rPr>
+          <w:rFonts w:ascii="Calibri Light" w:hAnsi="Calibri Light"/>
+        </w:rPr>
+        <w:t xml:space="preserve">Use </w:t>
+      </w:r>
+      <w:r>
         <w:rPr>
           <w:rFonts w:ascii="Calibri Light" w:hAnsi="Calibri Light"/>
           <w:b/>
-          <w:sz w:val="28"/>
-        </w:rPr>
-      </w:pPr>
-    </w:p>
-    <w:p>
-      <w:pPr>
+        </w:rPr>
+        <w:t>Top</w:t>
+      </w:r>
+      <w:r>
+        <w:rPr>
+          <w:rFonts w:ascii="Calibri Light" w:hAnsi="Calibri Light"/>
+        </w:rPr>
+        <w:t xml:space="preserve"> or </w:t>
+      </w:r>
+      <w:r>
         <w:rPr>
           <w:rFonts w:ascii="Calibri Light" w:hAnsi="Calibri Light"/>
           <w:b/>
-          <w:sz w:val="28"/>
-        </w:rPr>
-      </w:pPr>
-    </w:p>
-    <w:p>
-      <w:pPr>
-        <w:rPr>
-          <w:rFonts w:ascii="Calibri Light" w:hAnsi="Calibri Light"/>
-          <w:b/>
-          <w:sz w:val="28"/>
-        </w:rPr>
-      </w:pPr>
-    </w:p>
-    <w:p>
-      <w:pPr>
-        <w:rPr>
-          <w:rFonts w:ascii="Calibri Light" w:hAnsi="Calibri Light"/>
-          <w:b/>
-          <w:sz w:val="28"/>
-        </w:rPr>
-      </w:pPr>
-    </w:p>
-    <w:p>
-      <w:pPr>
-        <w:rPr>
-          <w:rFonts w:ascii="Calibri Light" w:hAnsi="Calibri Light"/>
-          <w:b/>
-          <w:sz w:val="28"/>
-        </w:rPr>
-      </w:pPr>
-    </w:p>
-    <w:p>
-      <w:pPr>
-        <w:rPr>
-          <w:rFonts w:ascii="Calibri Light" w:hAnsi="Calibri Light"/>
-          <w:b/>
-          <w:sz w:val="28"/>
-        </w:rPr>
-      </w:pPr>
-    </w:p>
-    <w:p>
-      <w:pPr>
-        <w:rPr>
-          <w:rFonts w:ascii="Calibri Light" w:hAnsi="Calibri Light"/>
-          <w:b/>
-          <w:sz w:val="28"/>
-        </w:rPr>
-      </w:pPr>
-    </w:p>
-    <w:p>
-      <w:pPr>
-        <w:rPr>
-          <w:rFonts w:ascii="Calibri Light" w:hAnsi="Calibri Light"/>
-          <w:b/>
-          <w:sz w:val="28"/>
-        </w:rPr>
-      </w:pPr>
-    </w:p>
-    <w:p>
-      <w:pPr>
-        <w:rPr>
-          <w:rFonts w:ascii="Calibri Light" w:hAnsi="Calibri Light"/>
-          <w:b/>
-          <w:sz w:val="28"/>
-        </w:rPr>
-      </w:pPr>
+        </w:rPr>
+        <w:t>Right</w:t>
+      </w:r>
+      <w:r>
+        <w:rPr>
+          <w:rFonts w:ascii="Calibri Light" w:hAnsi="Calibri Light"/>
+        </w:rPr>
+        <w:t xml:space="preserve"> align</w:t>
+      </w:r>
+    </w:p>
+    <w:p>
+      <w:pPr>
+        <w:pStyle w:val="Heading1"/>
+      </w:pPr>
+      <w:r>
+        <w:rPr>
+          <w:i/>
+        </w:rPr>
+        <w:t>Fields</w:t>
+      </w:r>
+    </w:p>
+    <w:p>
+      <w:pPr>
+        <w:pStyle w:val="ListParagraph"/>
+        <w:numPr>
+          <w:ilvl w:val="0"/>
+          <w:numId w:val="3"/>
+        </w:numPr>
+        <w:rPr>
+          <w:rFonts w:ascii="Calibri Light" w:hAnsi="Calibri Light"/>
+        </w:rPr>
+      </w:pPr>
+      <w:r>
+        <w:rPr>
+          <w:rFonts w:ascii="Calibri Light" w:hAnsi="Calibri Light"/>
+        </w:rPr>
+        <w:t>Reduce the number of fields</w:t>
+      </w:r>
+    </w:p>
+    <w:p>
+      <w:pPr>
+        <w:pStyle w:val="ListParagraph"/>
+        <w:numPr>
+          <w:ilvl w:val="0"/>
+          <w:numId w:val="3"/>
+        </w:numPr>
+        <w:rPr>
+          <w:rFonts w:ascii="Calibri Light" w:hAnsi="Calibri Light"/>
+        </w:rPr>
+      </w:pPr>
+      <w:r>
+        <w:rPr>
+          <w:rFonts w:ascii="Calibri Light" w:hAnsi="Calibri Light"/>
+        </w:rPr>
+        <w:t>Avoid optional fields</w:t>
+      </w:r>
+    </w:p>
+    <w:p>
+      <w:pPr>
+        <w:pStyle w:val="ListParagraph"/>
+        <w:numPr>
+          <w:ilvl w:val="0"/>
+          <w:numId w:val="3"/>
+        </w:numPr>
+        <w:rPr>
+          <w:rFonts w:ascii="Calibri Light" w:hAnsi="Calibri Light"/>
+        </w:rPr>
+      </w:pPr>
+      <w:r>
+        <w:rPr>
+          <w:rFonts w:ascii="Calibri Light" w:hAnsi="Calibri Light"/>
+        </w:rPr>
+        <w:t>Separate mandatory and optional fields</w:t>
+      </w:r>
+    </w:p>
+    <w:p>
+      <w:pPr>
+        <w:pStyle w:val="ListParagraph"/>
+        <w:numPr>
+          <w:ilvl w:val="0"/>
+          <w:numId w:val="3"/>
+        </w:numPr>
+        <w:rPr>
+          <w:rFonts w:ascii="Calibri Light" w:hAnsi="Calibri Light"/>
+        </w:rPr>
+      </w:pPr>
+      <w:r>
+        <w:rPr>
+          <w:rFonts w:ascii="Calibri Light" w:hAnsi="Calibri Light"/>
+        </w:rPr>
+        <w:t>Group related fields</w:t>
+      </w:r>
+    </w:p>
+    <w:p>
+      <w:pPr>
+        <w:pStyle w:val="ListParagraph"/>
+        <w:numPr>
+          <w:ilvl w:val="0"/>
+          <w:numId w:val="3"/>
+        </w:numPr>
+        <w:rPr>
+          <w:rFonts w:ascii="Calibri Light" w:hAnsi="Calibri Light"/>
+        </w:rPr>
+      </w:pPr>
+      <w:r>
+        <w:rPr>
+          <w:rFonts w:ascii="Calibri Light" w:hAnsi="Calibri Light"/>
+        </w:rPr>
+        <w:t>Specify the format</w:t>
+      </w:r>
+    </w:p>
+    <w:p>
+      <w:pPr>
+        <w:pStyle w:val="ListParagraph"/>
+        <w:numPr>
+          <w:ilvl w:val="0"/>
+          <w:numId w:val="3"/>
+        </w:numPr>
+        <w:rPr>
+          <w:rFonts w:ascii="Calibri Light" w:hAnsi="Calibri Light"/>
+        </w:rPr>
+      </w:pPr>
+      <w:r>
+        <w:rPr>
+          <w:rFonts w:ascii="Calibri Light" w:hAnsi="Calibri Light"/>
+        </w:rPr>
+        <w:t>Set focus on the first field</w:t>
+      </w:r>
+    </w:p>
+    <w:p>
+      <w:pPr>
+        <w:pStyle w:val="Heading1"/>
+        <w:rPr>
+          <w:sz w:val="22"/>
+          <w:szCs w:val="22"/>
+        </w:rPr>
+      </w:pPr>
+      <w:r>
+        <w:rPr>
+          <w:i/>
+        </w:rPr>
+        <w:t>Actions</w:t>
+      </w:r>
+    </w:p>
+    <w:p>
+      <w:pPr>
+        <w:pStyle w:val="ListParagraph"/>
+        <w:numPr>
+          <w:ilvl w:val="0"/>
+          <w:numId w:val="4"/>
+        </w:numPr>
+        <w:rPr>
+          <w:rFonts w:ascii="Calibri Light" w:hAnsi="Calibri Light"/>
+        </w:rPr>
+      </w:pPr>
+      <w:r>
+        <w:rPr>
+          <w:rFonts w:ascii="Calibri Light" w:hAnsi="Calibri Light"/>
+        </w:rPr>
+        <w:t>Each form should have a primary action</w:t>
+      </w:r>
+    </w:p>
+    <w:p>
+      <w:pPr>
+        <w:pStyle w:val="ListParagraph"/>
+        <w:numPr>
+          <w:ilvl w:val="0"/>
+          <w:numId w:val="4"/>
+        </w:numPr>
+        <w:rPr>
+          <w:rFonts w:ascii="Calibri Light" w:hAnsi="Calibri Light"/>
+        </w:rPr>
+      </w:pPr>
+      <w:r>
+        <w:rPr>
+          <w:rFonts w:ascii="Calibri Light" w:hAnsi="Calibri Light"/>
+        </w:rPr>
+        <w:t>Avoid secondary actions if possible</w:t>
+      </w:r>
+    </w:p>
+    <w:p>
+      <w:pPr>
+        <w:pStyle w:val="ListParagraph"/>
+        <w:numPr>
+          <w:ilvl w:val="0"/>
+          <w:numId w:val="4"/>
+        </w:numPr>
+        <w:rPr>
+          <w:rFonts w:ascii="Calibri Light" w:hAnsi="Calibri Light"/>
+        </w:rPr>
+      </w:pPr>
+      <w:r>
+        <w:rPr>
+          <w:rFonts w:ascii="Calibri Light" w:hAnsi="Calibri Light"/>
+        </w:rPr>
+        <w:t>Otherwise, visually separated them</w:t>
+      </w:r>
+    </w:p>
+    <w:p>
+      <w:pPr>
+        <w:pStyle w:val="ListParagraph"/>
+        <w:numPr>
+          <w:ilvl w:val="0"/>
+          <w:numId w:val="4"/>
+        </w:numPr>
+        <w:rPr>
+          <w:rFonts w:ascii="Calibri Light" w:hAnsi="Calibri Light"/>
+        </w:rPr>
+      </w:pPr>
+      <w:r>
+        <w:rPr>
+          <w:rFonts w:ascii="Calibri Light" w:hAnsi="Calibri Light"/>
+        </w:rPr>
+        <w:t>Align primary actions with input fields</w:t>
+      </w:r>
+    </w:p>
+    <w:p>
+      <w:pPr>
+        <w:pStyle w:val="Heading1"/>
+        <w:rPr>
+          <w:sz w:val="22"/>
+          <w:szCs w:val="22"/>
+        </w:rPr>
+      </w:pPr>
+      <w:r>
+        <w:rPr>
+          <w:i/>
+        </w:rPr>
+        <w:t>Validation</w:t>
+      </w:r>
+    </w:p>
+    <w:p>
+      <w:pPr>
+        <w:pStyle w:val="ListParagraph"/>
+        <w:numPr>
+          <w:ilvl w:val="0"/>
+          <w:numId w:val="5"/>
+        </w:numPr>
+        <w:rPr>
+          <w:rFonts w:ascii="Calibri Light" w:hAnsi="Calibri Light"/>
+        </w:rPr>
+      </w:pPr>
+      <w:r>
+        <w:rPr>
+          <w:rFonts w:ascii="Calibri Light" w:hAnsi="Calibri Light"/>
+        </w:rPr>
+        <w:t>Provide clear validation messages</w:t>
+      </w:r>
+    </w:p>
+    <w:p>
+      <w:pPr>
+        <w:pStyle w:val="ListParagraph"/>
+        <w:numPr>
+          <w:ilvl w:val="0"/>
+          <w:numId w:val="5"/>
+        </w:numPr>
+        <w:rPr>
+          <w:rFonts w:ascii="Calibri Light" w:hAnsi="Calibri Light"/>
+        </w:rPr>
+      </w:pPr>
+      <w:r>
+        <w:rPr>
+          <w:rFonts w:ascii="Calibri Light" w:hAnsi="Calibri Light"/>
+        </w:rPr>
+        <w:t>Use red to indicate errors</w:t>
+      </w:r>
+    </w:p>
+    <w:p>
+      <w:pPr>
+        <w:pStyle w:val="ListParagraph"/>
+        <w:numPr>
+          <w:ilvl w:val="0"/>
+          <w:numId w:val="5"/>
+        </w:numPr>
+        <w:rPr>
+          <w:rFonts w:ascii="Calibri Light" w:hAnsi="Calibri Light"/>
+        </w:rPr>
+      </w:pPr>
+      <w:r>
+        <w:rPr>
+          <w:rFonts w:ascii="Calibri Light" w:hAnsi="Calibri Light"/>
+        </w:rPr>
+        <w:t>Use green to indicate success</w:t>
+      </w:r>
+    </w:p>
+    <w:p>
+      <w:pPr>
+        <w:pStyle w:val="ListParagraph"/>
+        <w:numPr>
+          <w:ilvl w:val="0"/>
+          <w:numId w:val="5"/>
+        </w:numPr>
+        <w:rPr>
+          <w:rFonts w:ascii="Calibri Light" w:hAnsi="Calibri Light"/>
+        </w:rPr>
+      </w:pPr>
+      <w:r>
+        <w:rPr>
+          <w:rFonts w:ascii="Calibri Light" w:hAnsi="Calibri Light"/>
+        </w:rPr>
+        <w:t>Provide smart defaults</w:t>
+      </w:r>
     </w:p>
     <w:p>
       <w:pPr>
@@ -410,65 +728,6 @@
             <wp:extent cx="5731510" cy="3415030"/>
             <wp:effectExtent l="0" t="0" r="2540" b="0"/>
             <wp:docPr id="3" name="Picture 3"/>
-            <wp:cNvGraphicFramePr>
-              <a:graphicFrameLocks xmlns:a="http://schemas.openxmlformats.org/drawingml/2006/main" noChangeAspect="1"/>
-            </wp:cNvGraphicFramePr>
-            <a:graphic xmlns:a="http://schemas.openxmlformats.org/drawingml/2006/main">
-              <a:graphicData uri="http://schemas.openxmlformats.org/drawingml/2006/picture">
-                <pic:pic xmlns:pic="http://schemas.openxmlformats.org/drawingml/2006/picture">
-                  <pic:nvPicPr>
-                    <pic:cNvPr id="1" name=""/>
-                    <pic:cNvPicPr/>
-                  </pic:nvPicPr>
-                  <pic:blipFill>
-                    <a:blip r:embed="rId4"/>
-                    <a:stretch>
-                      <a:fillRect/>
-                    </a:stretch>
-                  </pic:blipFill>
-                  <pic:spPr>
-                    <a:xfrm>
-                      <a:off x="0" y="0"/>
-                      <a:ext cx="5731510" cy="3415030"/>
-                    </a:xfrm>
-                    <a:prstGeom prst="rect">
-                      <a:avLst/>
-                    </a:prstGeom>
-                  </pic:spPr>
-                </pic:pic>
-              </a:graphicData>
-            </a:graphic>
-          </wp:inline>
-        </w:drawing>
-      </w:r>
-    </w:p>
-    <w:p>
-      <w:pPr>
-        <w:rPr>
-          <w:rFonts w:ascii="Calibri Light" w:hAnsi="Calibri Light"/>
-          <w:b/>
-          <w:sz w:val="28"/>
-        </w:rPr>
-      </w:pPr>
-    </w:p>
-    <w:p>
-      <w:pPr>
-        <w:rPr>
-          <w:rFonts w:ascii="Calibri Light" w:hAnsi="Calibri Light"/>
-          <w:b/>
-          <w:sz w:val="28"/>
-        </w:rPr>
-      </w:pPr>
-      <w:r>
-        <w:rPr>
-          <w:noProof/>
-          <w:lang w:eastAsia="en-GB"/>
-        </w:rPr>
-        <w:drawing>
-          <wp:inline distT="0" distB="0" distL="0" distR="0" wp14:anchorId="77A15484" wp14:editId="28001B86">
-            <wp:extent cx="5731510" cy="3949065"/>
-            <wp:effectExtent l="0" t="0" r="2540" b="0"/>
-            <wp:docPr id="2" name="Picture 2"/>
             <wp:cNvGraphicFramePr>
               <a:graphicFrameLocks xmlns:a="http://schemas.openxmlformats.org/drawingml/2006/main" noChangeAspect="1"/>
             </wp:cNvGraphicFramePr>
@@ -488,7 +747,7 @@
                   <pic:spPr>
                     <a:xfrm>
                       <a:off x="0" y="0"/>
-                      <a:ext cx="5731510" cy="3949065"/>
+                      <a:ext cx="5731510" cy="3415030"/>
                     </a:xfrm>
                     <a:prstGeom prst="rect">
                       <a:avLst/>
@@ -509,17 +768,25 @@
           <w:sz w:val="28"/>
         </w:rPr>
       </w:pPr>
+    </w:p>
+    <w:p>
+      <w:pPr>
+        <w:rPr>
+          <w:rFonts w:ascii="Calibri Light" w:hAnsi="Calibri Light"/>
+          <w:b/>
+          <w:sz w:val="28"/>
+        </w:rPr>
+      </w:pPr>
       <w:r>
         <w:rPr>
           <w:noProof/>
           <w:lang w:eastAsia="en-GB"/>
         </w:rPr>
-        <w:lastRenderedPageBreak/>
         <w:drawing>
-          <wp:inline distT="0" distB="0" distL="0" distR="0" wp14:anchorId="29C2BE7E" wp14:editId="169E2FDB">
-            <wp:extent cx="5731510" cy="3802380"/>
-            <wp:effectExtent l="0" t="0" r="2540" b="7620"/>
-            <wp:docPr id="1" name="Picture 1"/>
+          <wp:inline distT="0" distB="0" distL="0" distR="0" wp14:anchorId="77A15484" wp14:editId="28001B86">
+            <wp:extent cx="5731510" cy="3949065"/>
+            <wp:effectExtent l="0" t="0" r="2540" b="0"/>
+            <wp:docPr id="2" name="Picture 2"/>
             <wp:cNvGraphicFramePr>
               <a:graphicFrameLocks xmlns:a="http://schemas.openxmlformats.org/drawingml/2006/main" noChangeAspect="1"/>
             </wp:cNvGraphicFramePr>
@@ -539,7 +806,7 @@
                   <pic:spPr>
                     <a:xfrm>
                       <a:off x="0" y="0"/>
-                      <a:ext cx="5731510" cy="3802380"/>
+                      <a:ext cx="5731510" cy="3949065"/>
                     </a:xfrm>
                     <a:prstGeom prst="rect">
                       <a:avLst/>
@@ -560,25 +827,17 @@
           <w:sz w:val="28"/>
         </w:rPr>
       </w:pPr>
-    </w:p>
-    <w:p>
-      <w:pPr>
-        <w:rPr>
-          <w:rFonts w:ascii="Calibri Light" w:hAnsi="Calibri Light"/>
-          <w:b/>
-          <w:sz w:val="28"/>
-        </w:rPr>
-      </w:pPr>
       <w:r>
         <w:rPr>
           <w:noProof/>
           <w:lang w:eastAsia="en-GB"/>
         </w:rPr>
+        <w:lastRenderedPageBreak/>
         <w:drawing>
-          <wp:inline distT="0" distB="0" distL="0" distR="0" wp14:anchorId="63CE898E" wp14:editId="7A67FC18">
-            <wp:extent cx="5731510" cy="4035425"/>
-            <wp:effectExtent l="0" t="0" r="2540" b="3175"/>
-            <wp:docPr id="5" name="Picture 5"/>
+          <wp:inline distT="0" distB="0" distL="0" distR="0" wp14:anchorId="29C2BE7E" wp14:editId="169E2FDB">
+            <wp:extent cx="5731510" cy="3802380"/>
+            <wp:effectExtent l="0" t="0" r="2540" b="7620"/>
+            <wp:docPr id="1" name="Picture 1"/>
             <wp:cNvGraphicFramePr>
               <a:graphicFrameLocks xmlns:a="http://schemas.openxmlformats.org/drawingml/2006/main" noChangeAspect="1"/>
             </wp:cNvGraphicFramePr>
@@ -598,6 +857,65 @@
                   <pic:spPr>
                     <a:xfrm>
                       <a:off x="0" y="0"/>
+                      <a:ext cx="5731510" cy="3802380"/>
+                    </a:xfrm>
+                    <a:prstGeom prst="rect">
+                      <a:avLst/>
+                    </a:prstGeom>
+                  </pic:spPr>
+                </pic:pic>
+              </a:graphicData>
+            </a:graphic>
+          </wp:inline>
+        </w:drawing>
+      </w:r>
+    </w:p>
+    <w:p>
+      <w:pPr>
+        <w:rPr>
+          <w:rFonts w:ascii="Calibri Light" w:hAnsi="Calibri Light"/>
+          <w:b/>
+          <w:sz w:val="28"/>
+        </w:rPr>
+      </w:pPr>
+    </w:p>
+    <w:p>
+      <w:pPr>
+        <w:rPr>
+          <w:rFonts w:ascii="Calibri Light" w:hAnsi="Calibri Light"/>
+          <w:b/>
+          <w:sz w:val="28"/>
+        </w:rPr>
+      </w:pPr>
+      <w:r>
+        <w:rPr>
+          <w:noProof/>
+          <w:lang w:eastAsia="en-GB"/>
+        </w:rPr>
+        <w:drawing>
+          <wp:inline distT="0" distB="0" distL="0" distR="0" wp14:anchorId="63CE898E" wp14:editId="7A67FC18">
+            <wp:extent cx="5731510" cy="4035425"/>
+            <wp:effectExtent l="0" t="0" r="2540" b="3175"/>
+            <wp:docPr id="5" name="Picture 5"/>
+            <wp:cNvGraphicFramePr>
+              <a:graphicFrameLocks xmlns:a="http://schemas.openxmlformats.org/drawingml/2006/main" noChangeAspect="1"/>
+            </wp:cNvGraphicFramePr>
+            <a:graphic xmlns:a="http://schemas.openxmlformats.org/drawingml/2006/main">
+              <a:graphicData uri="http://schemas.openxmlformats.org/drawingml/2006/picture">
+                <pic:pic xmlns:pic="http://schemas.openxmlformats.org/drawingml/2006/picture">
+                  <pic:nvPicPr>
+                    <pic:cNvPr id="1" name=""/>
+                    <pic:cNvPicPr/>
+                  </pic:nvPicPr>
+                  <pic:blipFill>
+                    <a:blip r:embed="rId8"/>
+                    <a:stretch>
+                      <a:fillRect/>
+                    </a:stretch>
+                  </pic:blipFill>
+                  <pic:spPr>
+                    <a:xfrm>
+                      <a:off x="0" y="0"/>
                       <a:ext cx="5731510" cy="4035425"/>
                     </a:xfrm>
                     <a:prstGeom prst="rect">
@@ -619,6 +937,591 @@
     </w:sectPr>
   </w:body>
 </w:document>
+</file>
+
+<file path=word/numbering.xml><?xml version="1.0" encoding="utf-8"?>
+<w:numbering xmlns:wpc="http://schemas.microsoft.com/office/word/2010/wordprocessingCanvas" xmlns:mc="http://schemas.openxmlformats.org/markup-compatibility/2006" xmlns:o="urn:schemas-microsoft-com:office:office" xmlns:r="http://schemas.openxmlformats.org/officeDocument/2006/relationships" xmlns:m="http://schemas.openxmlformats.org/officeDocument/2006/math" xmlns:v="urn:schemas-microsoft-com:vml" xmlns:wp14="http://schemas.microsoft.com/office/word/2010/wordprocessingDrawing" xmlns:wp="http://schemas.openxmlformats.org/drawingml/2006/wordprocessingDrawing" xmlns:w10="urn:schemas-microsoft-com:office:word" xmlns:w="http://schemas.openxmlformats.org/wordprocessingml/2006/main" xmlns:w14="http://schemas.microsoft.com/office/word/2010/wordml" xmlns:w15="http://schemas.microsoft.com/office/word/2012/wordml" xmlns:wpg="http://schemas.microsoft.com/office/word/2010/wordprocessingGroup" xmlns:wpi="http://schemas.microsoft.com/office/word/2010/wordprocessingInk" xmlns:wne="http://schemas.microsoft.com/office/word/2006/wordml" xmlns:wps="http://schemas.microsoft.com/office/word/2010/wordprocessingShape" mc:Ignorable="w14 w15 wp14">
+  <w:abstractNum w:abstractNumId="0" w15:restartNumberingAfterBreak="0">
+    <w:nsid w:val="326B7351"/>
+    <w:multiLevelType w:val="hybridMultilevel"/>
+    <w:tmpl w:val="71F2D142"/>
+    <w:lvl w:ilvl="0" w:tplc="08090001">
+      <w:start w:val="1"/>
+      <w:numFmt w:val="bullet"/>
+      <w:lvlText w:val=""/>
+      <w:lvlJc w:val="left"/>
+      <w:pPr>
+        <w:ind w:left="720" w:hanging="360"/>
+      </w:pPr>
+      <w:rPr>
+        <w:rFonts w:ascii="Symbol" w:hAnsi="Symbol" w:hint="default"/>
+      </w:rPr>
+    </w:lvl>
+    <w:lvl w:ilvl="1" w:tplc="08090003" w:tentative="1">
+      <w:start w:val="1"/>
+      <w:numFmt w:val="bullet"/>
+      <w:lvlText w:val="o"/>
+      <w:lvlJc w:val="left"/>
+      <w:pPr>
+        <w:ind w:left="1440" w:hanging="360"/>
+      </w:pPr>
+      <w:rPr>
+        <w:rFonts w:ascii="Courier New" w:hAnsi="Courier New" w:cs="Courier New" w:hint="default"/>
+      </w:rPr>
+    </w:lvl>
+    <w:lvl w:ilvl="2" w:tplc="08090005" w:tentative="1">
+      <w:start w:val="1"/>
+      <w:numFmt w:val="bullet"/>
+      <w:lvlText w:val=""/>
+      <w:lvlJc w:val="left"/>
+      <w:pPr>
+        <w:ind w:left="2160" w:hanging="360"/>
+      </w:pPr>
+      <w:rPr>
+        <w:rFonts w:ascii="Wingdings" w:hAnsi="Wingdings" w:hint="default"/>
+      </w:rPr>
+    </w:lvl>
+    <w:lvl w:ilvl="3" w:tplc="08090001" w:tentative="1">
+      <w:start w:val="1"/>
+      <w:numFmt w:val="bullet"/>
+      <w:lvlText w:val=""/>
+      <w:lvlJc w:val="left"/>
+      <w:pPr>
+        <w:ind w:left="2880" w:hanging="360"/>
+      </w:pPr>
+      <w:rPr>
+        <w:rFonts w:ascii="Symbol" w:hAnsi="Symbol" w:hint="default"/>
+      </w:rPr>
+    </w:lvl>
+    <w:lvl w:ilvl="4" w:tplc="08090003" w:tentative="1">
+      <w:start w:val="1"/>
+      <w:numFmt w:val="bullet"/>
+      <w:lvlText w:val="o"/>
+      <w:lvlJc w:val="left"/>
+      <w:pPr>
+        <w:ind w:left="3600" w:hanging="360"/>
+      </w:pPr>
+      <w:rPr>
+        <w:rFonts w:ascii="Courier New" w:hAnsi="Courier New" w:cs="Courier New" w:hint="default"/>
+      </w:rPr>
+    </w:lvl>
+    <w:lvl w:ilvl="5" w:tplc="08090005" w:tentative="1">
+      <w:start w:val="1"/>
+      <w:numFmt w:val="bullet"/>
+      <w:lvlText w:val=""/>
+      <w:lvlJc w:val="left"/>
+      <w:pPr>
+        <w:ind w:left="4320" w:hanging="360"/>
+      </w:pPr>
+      <w:rPr>
+        <w:rFonts w:ascii="Wingdings" w:hAnsi="Wingdings" w:hint="default"/>
+      </w:rPr>
+    </w:lvl>
+    <w:lvl w:ilvl="6" w:tplc="08090001" w:tentative="1">
+      <w:start w:val="1"/>
+      <w:numFmt w:val="bullet"/>
+      <w:lvlText w:val=""/>
+      <w:lvlJc w:val="left"/>
+      <w:pPr>
+        <w:ind w:left="5040" w:hanging="360"/>
+      </w:pPr>
+      <w:rPr>
+        <w:rFonts w:ascii="Symbol" w:hAnsi="Symbol" w:hint="default"/>
+      </w:rPr>
+    </w:lvl>
+    <w:lvl w:ilvl="7" w:tplc="08090003" w:tentative="1">
+      <w:start w:val="1"/>
+      <w:numFmt w:val="bullet"/>
+      <w:lvlText w:val="o"/>
+      <w:lvlJc w:val="left"/>
+      <w:pPr>
+        <w:ind w:left="5760" w:hanging="360"/>
+      </w:pPr>
+      <w:rPr>
+        <w:rFonts w:ascii="Courier New" w:hAnsi="Courier New" w:cs="Courier New" w:hint="default"/>
+      </w:rPr>
+    </w:lvl>
+    <w:lvl w:ilvl="8" w:tplc="08090005" w:tentative="1">
+      <w:start w:val="1"/>
+      <w:numFmt w:val="bullet"/>
+      <w:lvlText w:val=""/>
+      <w:lvlJc w:val="left"/>
+      <w:pPr>
+        <w:ind w:left="6480" w:hanging="360"/>
+      </w:pPr>
+      <w:rPr>
+        <w:rFonts w:ascii="Wingdings" w:hAnsi="Wingdings" w:hint="default"/>
+      </w:rPr>
+    </w:lvl>
+  </w:abstractNum>
+  <w:abstractNum w:abstractNumId="1" w15:restartNumberingAfterBreak="0">
+    <w:nsid w:val="36093FDD"/>
+    <w:multiLevelType w:val="hybridMultilevel"/>
+    <w:tmpl w:val="5F4C5572"/>
+    <w:lvl w:ilvl="0" w:tplc="08090001">
+      <w:start w:val="1"/>
+      <w:numFmt w:val="bullet"/>
+      <w:lvlText w:val=""/>
+      <w:lvlJc w:val="left"/>
+      <w:pPr>
+        <w:ind w:left="720" w:hanging="360"/>
+      </w:pPr>
+      <w:rPr>
+        <w:rFonts w:ascii="Symbol" w:hAnsi="Symbol" w:hint="default"/>
+      </w:rPr>
+    </w:lvl>
+    <w:lvl w:ilvl="1" w:tplc="08090003" w:tentative="1">
+      <w:start w:val="1"/>
+      <w:numFmt w:val="bullet"/>
+      <w:lvlText w:val="o"/>
+      <w:lvlJc w:val="left"/>
+      <w:pPr>
+        <w:ind w:left="1440" w:hanging="360"/>
+      </w:pPr>
+      <w:rPr>
+        <w:rFonts w:ascii="Courier New" w:hAnsi="Courier New" w:cs="Courier New" w:hint="default"/>
+      </w:rPr>
+    </w:lvl>
+    <w:lvl w:ilvl="2" w:tplc="08090005" w:tentative="1">
+      <w:start w:val="1"/>
+      <w:numFmt w:val="bullet"/>
+      <w:lvlText w:val=""/>
+      <w:lvlJc w:val="left"/>
+      <w:pPr>
+        <w:ind w:left="2160" w:hanging="360"/>
+      </w:pPr>
+      <w:rPr>
+        <w:rFonts w:ascii="Wingdings" w:hAnsi="Wingdings" w:hint="default"/>
+      </w:rPr>
+    </w:lvl>
+    <w:lvl w:ilvl="3" w:tplc="08090001" w:tentative="1">
+      <w:start w:val="1"/>
+      <w:numFmt w:val="bullet"/>
+      <w:lvlText w:val=""/>
+      <w:lvlJc w:val="left"/>
+      <w:pPr>
+        <w:ind w:left="2880" w:hanging="360"/>
+      </w:pPr>
+      <w:rPr>
+        <w:rFonts w:ascii="Symbol" w:hAnsi="Symbol" w:hint="default"/>
+      </w:rPr>
+    </w:lvl>
+    <w:lvl w:ilvl="4" w:tplc="08090003" w:tentative="1">
+      <w:start w:val="1"/>
+      <w:numFmt w:val="bullet"/>
+      <w:lvlText w:val="o"/>
+      <w:lvlJc w:val="left"/>
+      <w:pPr>
+        <w:ind w:left="3600" w:hanging="360"/>
+      </w:pPr>
+      <w:rPr>
+        <w:rFonts w:ascii="Courier New" w:hAnsi="Courier New" w:cs="Courier New" w:hint="default"/>
+      </w:rPr>
+    </w:lvl>
+    <w:lvl w:ilvl="5" w:tplc="08090005" w:tentative="1">
+      <w:start w:val="1"/>
+      <w:numFmt w:val="bullet"/>
+      <w:lvlText w:val=""/>
+      <w:lvlJc w:val="left"/>
+      <w:pPr>
+        <w:ind w:left="4320" w:hanging="360"/>
+      </w:pPr>
+      <w:rPr>
+        <w:rFonts w:ascii="Wingdings" w:hAnsi="Wingdings" w:hint="default"/>
+      </w:rPr>
+    </w:lvl>
+    <w:lvl w:ilvl="6" w:tplc="08090001" w:tentative="1">
+      <w:start w:val="1"/>
+      <w:numFmt w:val="bullet"/>
+      <w:lvlText w:val=""/>
+      <w:lvlJc w:val="left"/>
+      <w:pPr>
+        <w:ind w:left="5040" w:hanging="360"/>
+      </w:pPr>
+      <w:rPr>
+        <w:rFonts w:ascii="Symbol" w:hAnsi="Symbol" w:hint="default"/>
+      </w:rPr>
+    </w:lvl>
+    <w:lvl w:ilvl="7" w:tplc="08090003" w:tentative="1">
+      <w:start w:val="1"/>
+      <w:numFmt w:val="bullet"/>
+      <w:lvlText w:val="o"/>
+      <w:lvlJc w:val="left"/>
+      <w:pPr>
+        <w:ind w:left="5760" w:hanging="360"/>
+      </w:pPr>
+      <w:rPr>
+        <w:rFonts w:ascii="Courier New" w:hAnsi="Courier New" w:cs="Courier New" w:hint="default"/>
+      </w:rPr>
+    </w:lvl>
+    <w:lvl w:ilvl="8" w:tplc="08090005" w:tentative="1">
+      <w:start w:val="1"/>
+      <w:numFmt w:val="bullet"/>
+      <w:lvlText w:val=""/>
+      <w:lvlJc w:val="left"/>
+      <w:pPr>
+        <w:ind w:left="6480" w:hanging="360"/>
+      </w:pPr>
+      <w:rPr>
+        <w:rFonts w:ascii="Wingdings" w:hAnsi="Wingdings" w:hint="default"/>
+      </w:rPr>
+    </w:lvl>
+  </w:abstractNum>
+  <w:abstractNum w:abstractNumId="2" w15:restartNumberingAfterBreak="0">
+    <w:nsid w:val="3EE4743F"/>
+    <w:multiLevelType w:val="hybridMultilevel"/>
+    <w:tmpl w:val="A6B040CE"/>
+    <w:lvl w:ilvl="0" w:tplc="08090001">
+      <w:start w:val="1"/>
+      <w:numFmt w:val="bullet"/>
+      <w:lvlText w:val=""/>
+      <w:lvlJc w:val="left"/>
+      <w:pPr>
+        <w:ind w:left="720" w:hanging="360"/>
+      </w:pPr>
+      <w:rPr>
+        <w:rFonts w:ascii="Symbol" w:hAnsi="Symbol" w:hint="default"/>
+      </w:rPr>
+    </w:lvl>
+    <w:lvl w:ilvl="1" w:tplc="08090003" w:tentative="1">
+      <w:start w:val="1"/>
+      <w:numFmt w:val="bullet"/>
+      <w:lvlText w:val="o"/>
+      <w:lvlJc w:val="left"/>
+      <w:pPr>
+        <w:ind w:left="1440" w:hanging="360"/>
+      </w:pPr>
+      <w:rPr>
+        <w:rFonts w:ascii="Courier New" w:hAnsi="Courier New" w:cs="Courier New" w:hint="default"/>
+      </w:rPr>
+    </w:lvl>
+    <w:lvl w:ilvl="2" w:tplc="08090005" w:tentative="1">
+      <w:start w:val="1"/>
+      <w:numFmt w:val="bullet"/>
+      <w:lvlText w:val=""/>
+      <w:lvlJc w:val="left"/>
+      <w:pPr>
+        <w:ind w:left="2160" w:hanging="360"/>
+      </w:pPr>
+      <w:rPr>
+        <w:rFonts w:ascii="Wingdings" w:hAnsi="Wingdings" w:hint="default"/>
+      </w:rPr>
+    </w:lvl>
+    <w:lvl w:ilvl="3" w:tplc="08090001" w:tentative="1">
+      <w:start w:val="1"/>
+      <w:numFmt w:val="bullet"/>
+      <w:lvlText w:val=""/>
+      <w:lvlJc w:val="left"/>
+      <w:pPr>
+        <w:ind w:left="2880" w:hanging="360"/>
+      </w:pPr>
+      <w:rPr>
+        <w:rFonts w:ascii="Symbol" w:hAnsi="Symbol" w:hint="default"/>
+      </w:rPr>
+    </w:lvl>
+    <w:lvl w:ilvl="4" w:tplc="08090003" w:tentative="1">
+      <w:start w:val="1"/>
+      <w:numFmt w:val="bullet"/>
+      <w:lvlText w:val="o"/>
+      <w:lvlJc w:val="left"/>
+      <w:pPr>
+        <w:ind w:left="3600" w:hanging="360"/>
+      </w:pPr>
+      <w:rPr>
+        <w:rFonts w:ascii="Courier New" w:hAnsi="Courier New" w:cs="Courier New" w:hint="default"/>
+      </w:rPr>
+    </w:lvl>
+    <w:lvl w:ilvl="5" w:tplc="08090005" w:tentative="1">
+      <w:start w:val="1"/>
+      <w:numFmt w:val="bullet"/>
+      <w:lvlText w:val=""/>
+      <w:lvlJc w:val="left"/>
+      <w:pPr>
+        <w:ind w:left="4320" w:hanging="360"/>
+      </w:pPr>
+      <w:rPr>
+        <w:rFonts w:ascii="Wingdings" w:hAnsi="Wingdings" w:hint="default"/>
+      </w:rPr>
+    </w:lvl>
+    <w:lvl w:ilvl="6" w:tplc="08090001" w:tentative="1">
+      <w:start w:val="1"/>
+      <w:numFmt w:val="bullet"/>
+      <w:lvlText w:val=""/>
+      <w:lvlJc w:val="left"/>
+      <w:pPr>
+        <w:ind w:left="5040" w:hanging="360"/>
+      </w:pPr>
+      <w:rPr>
+        <w:rFonts w:ascii="Symbol" w:hAnsi="Symbol" w:hint="default"/>
+      </w:rPr>
+    </w:lvl>
+    <w:lvl w:ilvl="7" w:tplc="08090003" w:tentative="1">
+      <w:start w:val="1"/>
+      <w:numFmt w:val="bullet"/>
+      <w:lvlText w:val="o"/>
+      <w:lvlJc w:val="left"/>
+      <w:pPr>
+        <w:ind w:left="5760" w:hanging="360"/>
+      </w:pPr>
+      <w:rPr>
+        <w:rFonts w:ascii="Courier New" w:hAnsi="Courier New" w:cs="Courier New" w:hint="default"/>
+      </w:rPr>
+    </w:lvl>
+    <w:lvl w:ilvl="8" w:tplc="08090005" w:tentative="1">
+      <w:start w:val="1"/>
+      <w:numFmt w:val="bullet"/>
+      <w:lvlText w:val=""/>
+      <w:lvlJc w:val="left"/>
+      <w:pPr>
+        <w:ind w:left="6480" w:hanging="360"/>
+      </w:pPr>
+      <w:rPr>
+        <w:rFonts w:ascii="Wingdings" w:hAnsi="Wingdings" w:hint="default"/>
+      </w:rPr>
+    </w:lvl>
+  </w:abstractNum>
+  <w:abstractNum w:abstractNumId="3" w15:restartNumberingAfterBreak="0">
+    <w:nsid w:val="3FEB5C1B"/>
+    <w:multiLevelType w:val="hybridMultilevel"/>
+    <w:tmpl w:val="68D2D230"/>
+    <w:lvl w:ilvl="0" w:tplc="08090001">
+      <w:start w:val="1"/>
+      <w:numFmt w:val="bullet"/>
+      <w:lvlText w:val=""/>
+      <w:lvlJc w:val="left"/>
+      <w:pPr>
+        <w:ind w:left="720" w:hanging="360"/>
+      </w:pPr>
+      <w:rPr>
+        <w:rFonts w:ascii="Symbol" w:hAnsi="Symbol" w:hint="default"/>
+      </w:rPr>
+    </w:lvl>
+    <w:lvl w:ilvl="1" w:tplc="08090003" w:tentative="1">
+      <w:start w:val="1"/>
+      <w:numFmt w:val="bullet"/>
+      <w:lvlText w:val="o"/>
+      <w:lvlJc w:val="left"/>
+      <w:pPr>
+        <w:ind w:left="1440" w:hanging="360"/>
+      </w:pPr>
+      <w:rPr>
+        <w:rFonts w:ascii="Courier New" w:hAnsi="Courier New" w:cs="Courier New" w:hint="default"/>
+      </w:rPr>
+    </w:lvl>
+    <w:lvl w:ilvl="2" w:tplc="08090005" w:tentative="1">
+      <w:start w:val="1"/>
+      <w:numFmt w:val="bullet"/>
+      <w:lvlText w:val=""/>
+      <w:lvlJc w:val="left"/>
+      <w:pPr>
+        <w:ind w:left="2160" w:hanging="360"/>
+      </w:pPr>
+      <w:rPr>
+        <w:rFonts w:ascii="Wingdings" w:hAnsi="Wingdings" w:hint="default"/>
+      </w:rPr>
+    </w:lvl>
+    <w:lvl w:ilvl="3" w:tplc="08090001" w:tentative="1">
+      <w:start w:val="1"/>
+      <w:numFmt w:val="bullet"/>
+      <w:lvlText w:val=""/>
+      <w:lvlJc w:val="left"/>
+      <w:pPr>
+        <w:ind w:left="2880" w:hanging="360"/>
+      </w:pPr>
+      <w:rPr>
+        <w:rFonts w:ascii="Symbol" w:hAnsi="Symbol" w:hint="default"/>
+      </w:rPr>
+    </w:lvl>
+    <w:lvl w:ilvl="4" w:tplc="08090003" w:tentative="1">
+      <w:start w:val="1"/>
+      <w:numFmt w:val="bullet"/>
+      <w:lvlText w:val="o"/>
+      <w:lvlJc w:val="left"/>
+      <w:pPr>
+        <w:ind w:left="3600" w:hanging="360"/>
+      </w:pPr>
+      <w:rPr>
+        <w:rFonts w:ascii="Courier New" w:hAnsi="Courier New" w:cs="Courier New" w:hint="default"/>
+      </w:rPr>
+    </w:lvl>
+    <w:lvl w:ilvl="5" w:tplc="08090005" w:tentative="1">
+      <w:start w:val="1"/>
+      <w:numFmt w:val="bullet"/>
+      <w:lvlText w:val=""/>
+      <w:lvlJc w:val="left"/>
+      <w:pPr>
+        <w:ind w:left="4320" w:hanging="360"/>
+      </w:pPr>
+      <w:rPr>
+        <w:rFonts w:ascii="Wingdings" w:hAnsi="Wingdings" w:hint="default"/>
+      </w:rPr>
+    </w:lvl>
+    <w:lvl w:ilvl="6" w:tplc="08090001" w:tentative="1">
+      <w:start w:val="1"/>
+      <w:numFmt w:val="bullet"/>
+      <w:lvlText w:val=""/>
+      <w:lvlJc w:val="left"/>
+      <w:pPr>
+        <w:ind w:left="5040" w:hanging="360"/>
+      </w:pPr>
+      <w:rPr>
+        <w:rFonts w:ascii="Symbol" w:hAnsi="Symbol" w:hint="default"/>
+      </w:rPr>
+    </w:lvl>
+    <w:lvl w:ilvl="7" w:tplc="08090003" w:tentative="1">
+      <w:start w:val="1"/>
+      <w:numFmt w:val="bullet"/>
+      <w:lvlText w:val="o"/>
+      <w:lvlJc w:val="left"/>
+      <w:pPr>
+        <w:ind w:left="5760" w:hanging="360"/>
+      </w:pPr>
+      <w:rPr>
+        <w:rFonts w:ascii="Courier New" w:hAnsi="Courier New" w:cs="Courier New" w:hint="default"/>
+      </w:rPr>
+    </w:lvl>
+    <w:lvl w:ilvl="8" w:tplc="08090005" w:tentative="1">
+      <w:start w:val="1"/>
+      <w:numFmt w:val="bullet"/>
+      <w:lvlText w:val=""/>
+      <w:lvlJc w:val="left"/>
+      <w:pPr>
+        <w:ind w:left="6480" w:hanging="360"/>
+      </w:pPr>
+      <w:rPr>
+        <w:rFonts w:ascii="Wingdings" w:hAnsi="Wingdings" w:hint="default"/>
+      </w:rPr>
+    </w:lvl>
+  </w:abstractNum>
+  <w:abstractNum w:abstractNumId="4" w15:restartNumberingAfterBreak="0">
+    <w:nsid w:val="7D7D7871"/>
+    <w:multiLevelType w:val="hybridMultilevel"/>
+    <w:tmpl w:val="9866E722"/>
+    <w:lvl w:ilvl="0" w:tplc="08090001">
+      <w:start w:val="1"/>
+      <w:numFmt w:val="bullet"/>
+      <w:lvlText w:val=""/>
+      <w:lvlJc w:val="left"/>
+      <w:pPr>
+        <w:ind w:left="720" w:hanging="360"/>
+      </w:pPr>
+      <w:rPr>
+        <w:rFonts w:ascii="Symbol" w:hAnsi="Symbol" w:hint="default"/>
+      </w:rPr>
+    </w:lvl>
+    <w:lvl w:ilvl="1" w:tplc="08090003" w:tentative="1">
+      <w:start w:val="1"/>
+      <w:numFmt w:val="bullet"/>
+      <w:lvlText w:val="o"/>
+      <w:lvlJc w:val="left"/>
+      <w:pPr>
+        <w:ind w:left="1440" w:hanging="360"/>
+      </w:pPr>
+      <w:rPr>
+        <w:rFonts w:ascii="Courier New" w:hAnsi="Courier New" w:cs="Courier New" w:hint="default"/>
+      </w:rPr>
+    </w:lvl>
+    <w:lvl w:ilvl="2" w:tplc="08090005" w:tentative="1">
+      <w:start w:val="1"/>
+      <w:numFmt w:val="bullet"/>
+      <w:lvlText w:val=""/>
+      <w:lvlJc w:val="left"/>
+      <w:pPr>
+        <w:ind w:left="2160" w:hanging="360"/>
+      </w:pPr>
+      <w:rPr>
+        <w:rFonts w:ascii="Wingdings" w:hAnsi="Wingdings" w:hint="default"/>
+      </w:rPr>
+    </w:lvl>
+    <w:lvl w:ilvl="3" w:tplc="08090001" w:tentative="1">
+      <w:start w:val="1"/>
+      <w:numFmt w:val="bullet"/>
+      <w:lvlText w:val=""/>
+      <w:lvlJc w:val="left"/>
+      <w:pPr>
+        <w:ind w:left="2880" w:hanging="360"/>
+      </w:pPr>
+      <w:rPr>
+        <w:rFonts w:ascii="Symbol" w:hAnsi="Symbol" w:hint="default"/>
+      </w:rPr>
+    </w:lvl>
+    <w:lvl w:ilvl="4" w:tplc="08090003" w:tentative="1">
+      <w:start w:val="1"/>
+      <w:numFmt w:val="bullet"/>
+      <w:lvlText w:val="o"/>
+      <w:lvlJc w:val="left"/>
+      <w:pPr>
+        <w:ind w:left="3600" w:hanging="360"/>
+      </w:pPr>
+      <w:rPr>
+        <w:rFonts w:ascii="Courier New" w:hAnsi="Courier New" w:cs="Courier New" w:hint="default"/>
+      </w:rPr>
+    </w:lvl>
+    <w:lvl w:ilvl="5" w:tplc="08090005" w:tentative="1">
+      <w:start w:val="1"/>
+      <w:numFmt w:val="bullet"/>
+      <w:lvlText w:val=""/>
+      <w:lvlJc w:val="left"/>
+      <w:pPr>
+        <w:ind w:left="4320" w:hanging="360"/>
+      </w:pPr>
+      <w:rPr>
+        <w:rFonts w:ascii="Wingdings" w:hAnsi="Wingdings" w:hint="default"/>
+      </w:rPr>
+    </w:lvl>
+    <w:lvl w:ilvl="6" w:tplc="08090001" w:tentative="1">
+      <w:start w:val="1"/>
+      <w:numFmt w:val="bullet"/>
+      <w:lvlText w:val=""/>
+      <w:lvlJc w:val="left"/>
+      <w:pPr>
+        <w:ind w:left="5040" w:hanging="360"/>
+      </w:pPr>
+      <w:rPr>
+        <w:rFonts w:ascii="Symbol" w:hAnsi="Symbol" w:hint="default"/>
+      </w:rPr>
+    </w:lvl>
+    <w:lvl w:ilvl="7" w:tplc="08090003" w:tentative="1">
+      <w:start w:val="1"/>
+      <w:numFmt w:val="bullet"/>
+      <w:lvlText w:val="o"/>
+      <w:lvlJc w:val="left"/>
+      <w:pPr>
+        <w:ind w:left="5760" w:hanging="360"/>
+      </w:pPr>
+      <w:rPr>
+        <w:rFonts w:ascii="Courier New" w:hAnsi="Courier New" w:cs="Courier New" w:hint="default"/>
+      </w:rPr>
+    </w:lvl>
+    <w:lvl w:ilvl="8" w:tplc="08090005" w:tentative="1">
+      <w:start w:val="1"/>
+      <w:numFmt w:val="bullet"/>
+      <w:lvlText w:val=""/>
+      <w:lvlJc w:val="left"/>
+      <w:pPr>
+        <w:ind w:left="6480" w:hanging="360"/>
+      </w:pPr>
+      <w:rPr>
+        <w:rFonts w:ascii="Wingdings" w:hAnsi="Wingdings" w:hint="default"/>
+      </w:rPr>
+    </w:lvl>
+  </w:abstractNum>
+  <w:num w:numId="1">
+    <w:abstractNumId w:val="1"/>
+  </w:num>
+  <w:num w:numId="2">
+    <w:abstractNumId w:val="0"/>
+  </w:num>
+  <w:num w:numId="3">
+    <w:abstractNumId w:val="4"/>
+  </w:num>
+  <w:num w:numId="4">
+    <w:abstractNumId w:val="3"/>
+  </w:num>
+  <w:num w:numId="5">
+    <w:abstractNumId w:val="2"/>
+  </w:num>
+</w:numbering>
 </file>
 
 <file path=word/styles.xml><?xml version="1.0" encoding="utf-8"?>
@@ -1081,6 +1984,90 @@
       <w:szCs w:val="24"/>
     </w:rPr>
   </w:style>
+  <w:style w:type="paragraph" w:styleId="Heading4">
+    <w:name w:val="heading 4"/>
+    <w:basedOn w:val="Normal"/>
+    <w:next w:val="Normal"/>
+    <w:link w:val="Heading4Char"/>
+    <w:uiPriority w:val="9"/>
+    <w:unhideWhenUsed/>
+    <w:qFormat/>
+    <w:rsid w:val="008A0E13"/>
+    <w:pPr>
+      <w:keepNext/>
+      <w:keepLines/>
+      <w:spacing w:before="40" w:after="0"/>
+      <w:outlineLvl w:val="3"/>
+    </w:pPr>
+    <w:rPr>
+      <w:rFonts w:asciiTheme="majorHAnsi" w:eastAsiaTheme="majorEastAsia" w:hAnsiTheme="majorHAnsi" w:cstheme="majorBidi"/>
+      <w:i/>
+      <w:iCs/>
+      <w:color w:val="2E74B5" w:themeColor="accent1" w:themeShade="BF"/>
+    </w:rPr>
+  </w:style>
+  <w:style w:type="paragraph" w:styleId="Heading5">
+    <w:name w:val="heading 5"/>
+    <w:basedOn w:val="Normal"/>
+    <w:next w:val="Normal"/>
+    <w:link w:val="Heading5Char"/>
+    <w:uiPriority w:val="9"/>
+    <w:unhideWhenUsed/>
+    <w:qFormat/>
+    <w:rsid w:val="008A0E13"/>
+    <w:pPr>
+      <w:keepNext/>
+      <w:keepLines/>
+      <w:spacing w:before="40" w:after="0"/>
+      <w:outlineLvl w:val="4"/>
+    </w:pPr>
+    <w:rPr>
+      <w:rFonts w:asciiTheme="majorHAnsi" w:eastAsiaTheme="majorEastAsia" w:hAnsiTheme="majorHAnsi" w:cstheme="majorBidi"/>
+      <w:color w:val="2E74B5" w:themeColor="accent1" w:themeShade="BF"/>
+    </w:rPr>
+  </w:style>
+  <w:style w:type="paragraph" w:styleId="Heading6">
+    <w:name w:val="heading 6"/>
+    <w:basedOn w:val="Normal"/>
+    <w:next w:val="Normal"/>
+    <w:link w:val="Heading6Char"/>
+    <w:uiPriority w:val="9"/>
+    <w:unhideWhenUsed/>
+    <w:qFormat/>
+    <w:rsid w:val="008A0E13"/>
+    <w:pPr>
+      <w:keepNext/>
+      <w:keepLines/>
+      <w:spacing w:before="40" w:after="0"/>
+      <w:outlineLvl w:val="5"/>
+    </w:pPr>
+    <w:rPr>
+      <w:rFonts w:asciiTheme="majorHAnsi" w:eastAsiaTheme="majorEastAsia" w:hAnsiTheme="majorHAnsi" w:cstheme="majorBidi"/>
+      <w:color w:val="1F4D78" w:themeColor="accent1" w:themeShade="7F"/>
+    </w:rPr>
+  </w:style>
+  <w:style w:type="paragraph" w:styleId="Heading7">
+    <w:name w:val="heading 7"/>
+    <w:basedOn w:val="Normal"/>
+    <w:next w:val="Normal"/>
+    <w:link w:val="Heading7Char"/>
+    <w:uiPriority w:val="9"/>
+    <w:unhideWhenUsed/>
+    <w:qFormat/>
+    <w:rsid w:val="008A0E13"/>
+    <w:pPr>
+      <w:keepNext/>
+      <w:keepLines/>
+      <w:spacing w:before="40" w:after="0"/>
+      <w:outlineLvl w:val="6"/>
+    </w:pPr>
+    <w:rPr>
+      <w:rFonts w:asciiTheme="majorHAnsi" w:eastAsiaTheme="majorEastAsia" w:hAnsiTheme="majorHAnsi" w:cstheme="majorBidi"/>
+      <w:i/>
+      <w:iCs/>
+      <w:color w:val="1F4D78" w:themeColor="accent1" w:themeShade="7F"/>
+    </w:rPr>
+  </w:style>
   <w:style w:type="character" w:default="1" w:styleId="DefaultParagraphFont">
     <w:name w:val="Default Paragraph Font"/>
     <w:uiPriority w:val="1"/>
@@ -1179,6 +2166,96 @@
       <w:kern w:val="28"/>
       <w:sz w:val="56"/>
       <w:szCs w:val="56"/>
+    </w:rPr>
+  </w:style>
+  <w:style w:type="paragraph" w:styleId="ListParagraph">
+    <w:name w:val="List Paragraph"/>
+    <w:basedOn w:val="Normal"/>
+    <w:uiPriority w:val="34"/>
+    <w:qFormat/>
+    <w:rsid w:val="008A0E13"/>
+    <w:pPr>
+      <w:ind w:left="720"/>
+      <w:contextualSpacing/>
+    </w:pPr>
+  </w:style>
+  <w:style w:type="character" w:customStyle="1" w:styleId="Heading4Char">
+    <w:name w:val="Heading 4 Char"/>
+    <w:basedOn w:val="DefaultParagraphFont"/>
+    <w:link w:val="Heading4"/>
+    <w:uiPriority w:val="9"/>
+    <w:rsid w:val="008A0E13"/>
+    <w:rPr>
+      <w:rFonts w:asciiTheme="majorHAnsi" w:eastAsiaTheme="majorEastAsia" w:hAnsiTheme="majorHAnsi" w:cstheme="majorBidi"/>
+      <w:i/>
+      <w:iCs/>
+      <w:color w:val="2E74B5" w:themeColor="accent1" w:themeShade="BF"/>
+    </w:rPr>
+  </w:style>
+  <w:style w:type="character" w:customStyle="1" w:styleId="Heading5Char">
+    <w:name w:val="Heading 5 Char"/>
+    <w:basedOn w:val="DefaultParagraphFont"/>
+    <w:link w:val="Heading5"/>
+    <w:uiPriority w:val="9"/>
+    <w:rsid w:val="008A0E13"/>
+    <w:rPr>
+      <w:rFonts w:asciiTheme="majorHAnsi" w:eastAsiaTheme="majorEastAsia" w:hAnsiTheme="majorHAnsi" w:cstheme="majorBidi"/>
+      <w:color w:val="2E74B5" w:themeColor="accent1" w:themeShade="BF"/>
+    </w:rPr>
+  </w:style>
+  <w:style w:type="character" w:customStyle="1" w:styleId="Heading6Char">
+    <w:name w:val="Heading 6 Char"/>
+    <w:basedOn w:val="DefaultParagraphFont"/>
+    <w:link w:val="Heading6"/>
+    <w:uiPriority w:val="9"/>
+    <w:rsid w:val="008A0E13"/>
+    <w:rPr>
+      <w:rFonts w:asciiTheme="majorHAnsi" w:eastAsiaTheme="majorEastAsia" w:hAnsiTheme="majorHAnsi" w:cstheme="majorBidi"/>
+      <w:color w:val="1F4D78" w:themeColor="accent1" w:themeShade="7F"/>
+    </w:rPr>
+  </w:style>
+  <w:style w:type="character" w:customStyle="1" w:styleId="Heading7Char">
+    <w:name w:val="Heading 7 Char"/>
+    <w:basedOn w:val="DefaultParagraphFont"/>
+    <w:link w:val="Heading7"/>
+    <w:uiPriority w:val="9"/>
+    <w:rsid w:val="008A0E13"/>
+    <w:rPr>
+      <w:rFonts w:asciiTheme="majorHAnsi" w:eastAsiaTheme="majorEastAsia" w:hAnsiTheme="majorHAnsi" w:cstheme="majorBidi"/>
+      <w:i/>
+      <w:iCs/>
+      <w:color w:val="1F4D78" w:themeColor="accent1" w:themeShade="7F"/>
+    </w:rPr>
+  </w:style>
+  <w:style w:type="paragraph" w:styleId="Subtitle">
+    <w:name w:val="Subtitle"/>
+    <w:basedOn w:val="Normal"/>
+    <w:next w:val="Normal"/>
+    <w:link w:val="SubtitleChar"/>
+    <w:uiPriority w:val="11"/>
+    <w:qFormat/>
+    <w:rsid w:val="00387A46"/>
+    <w:pPr>
+      <w:numPr>
+        <w:ilvl w:val="1"/>
+      </w:numPr>
+    </w:pPr>
+    <w:rPr>
+      <w:rFonts w:eastAsiaTheme="minorEastAsia"/>
+      <w:color w:val="5A5A5A" w:themeColor="text1" w:themeTint="A5"/>
+      <w:spacing w:val="15"/>
+    </w:rPr>
+  </w:style>
+  <w:style w:type="character" w:customStyle="1" w:styleId="SubtitleChar">
+    <w:name w:val="Subtitle Char"/>
+    <w:basedOn w:val="DefaultParagraphFont"/>
+    <w:link w:val="Subtitle"/>
+    <w:uiPriority w:val="11"/>
+    <w:rsid w:val="00387A46"/>
+    <w:rPr>
+      <w:rFonts w:eastAsiaTheme="minorEastAsia"/>
+      <w:color w:val="5A5A5A" w:themeColor="text1" w:themeTint="A5"/>
+      <w:spacing w:val="15"/>
     </w:rPr>
   </w:style>
 </w:styles>

</xml_diff>

<commit_message>
Add CSS Positioning to Notes.docx
</commit_message>
<xml_diff>
--- a/documents/Notes.docx
+++ b/documents/Notes.docx
@@ -12,30 +12,78 @@
         <w:rPr>
           <w:rFonts w:ascii="Calibri Light" w:hAnsi="Calibri Light"/>
         </w:rPr>
-        <w:t>Before Adding a</w:t>
+        <w:t xml:space="preserve">Before Adding any Scope to the project </w:t>
+      </w:r>
+      <w:r>
+        <w:rPr>
+          <w:rFonts w:ascii="Calibri Light" w:hAnsi="Calibri Light"/>
+          <w:b/>
+          <w:sz w:val="28"/>
+        </w:rPr>
+        <w:sym w:font="Wingdings" w:char="F0E8"/>
+      </w:r>
+      <w:r>
+        <w:rPr>
+          <w:rFonts w:ascii="Calibri Light" w:hAnsi="Calibri Light"/>
+        </w:rPr>
+        <w:t xml:space="preserve"> the first question to ask is:</w:t>
+      </w:r>
+    </w:p>
+    <w:p>
+      <w:pPr>
+        <w:rPr>
+          <w:rFonts w:ascii="Calibri Light" w:hAnsi="Calibri Light"/>
+          <w:b/>
+          <w:sz w:val="28"/>
+        </w:rPr>
+      </w:pPr>
+      <w:r>
+        <w:rPr>
+          <w:rFonts w:ascii="Calibri Light" w:hAnsi="Calibri Light"/>
+          <w:b/>
+          <w:sz w:val="28"/>
+        </w:rPr>
+        <w:t xml:space="preserve">     </w:t>
       </w:r>
       <w:bookmarkStart w:id="0" w:name="_GoBack"/>
       <w:bookmarkEnd w:id="0"/>
       <w:r>
         <w:rPr>
           <w:rFonts w:ascii="Calibri Light" w:hAnsi="Calibri Light"/>
-        </w:rPr>
-        <w:t xml:space="preserve">ny Scope to the project </w:t>
-      </w:r>
-      <w:r>
-        <w:rPr>
-          <w:rFonts w:ascii="Calibri Light" w:hAnsi="Calibri Light"/>
           <w:b/>
           <w:sz w:val="28"/>
         </w:rPr>
+        <w:t>What is the Cost of each solution and what are the benefits?</w:t>
+      </w:r>
+    </w:p>
+    <w:p>
+      <w:pPr>
+        <w:rPr>
+          <w:rFonts w:ascii="Calibri Light" w:hAnsi="Calibri Light"/>
+          <w:b/>
+          <w:sz w:val="28"/>
+        </w:rPr>
+      </w:pPr>
+      <w:r>
+        <w:rPr>
+          <w:rFonts w:ascii="Calibri Light" w:hAnsi="Calibri Light"/>
+        </w:rPr>
+        <w:t>When building a software</w:t>
+      </w:r>
+      <w:r>
+        <w:rPr>
+          <w:rFonts w:ascii="Calibri Light" w:hAnsi="Calibri Light"/>
+        </w:rPr>
+        <w:t xml:space="preserve"> </w:t>
+      </w:r>
+      <w:r>
+        <w:rPr>
+          <w:rFonts w:ascii="Calibri Light" w:hAnsi="Calibri Light"/>
+          <w:b/>
+          <w:sz w:val="28"/>
+        </w:rPr>
         <w:sym w:font="Wingdings" w:char="F0E8"/>
       </w:r>
-      <w:r>
-        <w:rPr>
-          <w:rFonts w:ascii="Calibri Light" w:hAnsi="Calibri Light"/>
-        </w:rPr>
-        <w:t xml:space="preserve"> the first question to ask is:</w:t>
-      </w:r>
     </w:p>
     <w:p>
       <w:pPr>
@@ -48,70 +96,55 @@
       <w:r>
         <w:rPr>
           <w:rFonts w:ascii="Calibri Light" w:hAnsi="Calibri Light"/>
-        </w:rPr>
-        <w:tab/>
-      </w:r>
-      <w:r>
-        <w:rPr>
-          <w:rFonts w:ascii="Calibri Light" w:hAnsi="Calibri Light"/>
           <w:b/>
           <w:sz w:val="28"/>
         </w:rPr>
-        <w:t>What is the Cost of each solution and what are the benefits?</w:t>
-      </w:r>
-    </w:p>
-    <w:p>
-      <w:pPr>
+        <w:t xml:space="preserve">     Do not model the universe! Only create enough to solve the problem at hand</w:t>
+      </w:r>
+    </w:p>
+    <w:p>
+      <w:pPr>
+        <w:rPr>
+          <w:rFonts w:ascii="Calibri Light" w:hAnsi="Calibri Light"/>
+        </w:rPr>
+      </w:pPr>
+      <w:proofErr w:type="spellStart"/>
+      <w:r>
         <w:rPr>
           <w:rFonts w:ascii="Calibri Light" w:hAnsi="Calibri Light"/>
           <w:b/>
           <w:sz w:val="28"/>
         </w:rPr>
-      </w:pPr>
-    </w:p>
-    <w:p>
-      <w:pPr>
-        <w:rPr>
-          <w:rFonts w:ascii="Calibri Light" w:hAnsi="Calibri Light"/>
-        </w:rPr>
-      </w:pPr>
-      <w:proofErr w:type="spellStart"/>
+        <w:t>Ctrl+D</w:t>
+      </w:r>
+      <w:proofErr w:type="spellEnd"/>
       <w:r>
         <w:rPr>
           <w:rFonts w:ascii="Calibri Light" w:hAnsi="Calibri Light"/>
           <w:b/>
           <w:sz w:val="28"/>
         </w:rPr>
-        <w:t>Ctrl+D</w:t>
-      </w:r>
-      <w:proofErr w:type="spellEnd"/>
+        <w:t xml:space="preserve"> </w:t>
+      </w:r>
       <w:r>
         <w:rPr>
           <w:rFonts w:ascii="Calibri Light" w:hAnsi="Calibri Light"/>
           <w:b/>
           <w:sz w:val="28"/>
         </w:rPr>
+        <w:sym w:font="Wingdings" w:char="F0E8"/>
+      </w:r>
+      <w:r>
+        <w:rPr>
+          <w:rFonts w:ascii="Calibri Light" w:hAnsi="Calibri Light"/>
+          <w:b/>
+          <w:sz w:val="28"/>
+        </w:rPr>
         <w:t xml:space="preserve"> </w:t>
       </w:r>
       <w:r>
         <w:rPr>
           <w:rFonts w:ascii="Calibri Light" w:hAnsi="Calibri Light"/>
-          <w:b/>
-          <w:sz w:val="28"/>
-        </w:rPr>
-        <w:sym w:font="Wingdings" w:char="F0E8"/>
-      </w:r>
-      <w:r>
-        <w:rPr>
-          <w:rFonts w:ascii="Calibri Light" w:hAnsi="Calibri Light"/>
-          <w:b/>
-          <w:sz w:val="28"/>
-        </w:rPr>
-        <w:t xml:space="preserve"> </w:t>
-      </w:r>
-      <w:r>
-        <w:rPr>
-          <w:rFonts w:ascii="Calibri Light" w:hAnsi="Calibri Light"/>
         </w:rPr>
         <w:t>Duplicates</w:t>
       </w:r>
@@ -121,15 +154,6 @@
         </w:rPr>
         <w:t xml:space="preserve"> lines</w:t>
       </w:r>
-    </w:p>
-    <w:p>
-      <w:pPr>
-        <w:rPr>
-          <w:rFonts w:ascii="Calibri Light" w:hAnsi="Calibri Light"/>
-          <w:b/>
-          <w:sz w:val="28"/>
-        </w:rPr>
-      </w:pPr>
     </w:p>
     <w:p>
       <w:pPr>
@@ -928,6 +952,145 @@
           </wp:inline>
         </w:drawing>
       </w:r>
+    </w:p>
+    <w:p>
+      <w:pPr>
+        <w:rPr>
+          <w:rFonts w:ascii="Calibri Light" w:hAnsi="Calibri Light"/>
+          <w:b/>
+          <w:sz w:val="28"/>
+        </w:rPr>
+      </w:pPr>
+    </w:p>
+    <w:p>
+      <w:pPr>
+        <w:pStyle w:val="Title"/>
+      </w:pPr>
+      <w:r>
+        <w:lastRenderedPageBreak/>
+        <w:t>CSS Positioning</w:t>
+      </w:r>
+    </w:p>
+    <w:p>
+      <w:pPr>
+        <w:rPr>
+          <w:rFonts w:ascii="Calibri Light" w:hAnsi="Calibri Light"/>
+        </w:rPr>
+      </w:pPr>
+    </w:p>
+    <w:p>
+      <w:pPr>
+        <w:rPr>
+          <w:rFonts w:ascii="Calibri Light" w:hAnsi="Calibri Light"/>
+        </w:rPr>
+      </w:pPr>
+      <w:r>
+        <w:rPr>
+          <w:rFonts w:ascii="Calibri Light" w:hAnsi="Calibri Light"/>
+        </w:rPr>
+        <w:t>An eleme</w:t>
+      </w:r>
+      <w:r>
+        <w:rPr>
+          <w:rFonts w:ascii="Calibri Light" w:hAnsi="Calibri Light"/>
+        </w:rPr>
+        <w:t xml:space="preserve">nt with </w:t>
+      </w:r>
+      <w:r>
+        <w:rPr>
+          <w:rFonts w:ascii="Calibri Light" w:hAnsi="Calibri Light"/>
+          <w:b/>
+        </w:rPr>
+        <w:t>relative position</w:t>
+      </w:r>
+      <w:r>
+        <w:rPr>
+          <w:rFonts w:ascii="Calibri Light" w:hAnsi="Calibri Light"/>
+        </w:rPr>
+        <w:t xml:space="preserve"> allows us to </w:t>
+      </w:r>
+      <w:r>
+        <w:rPr>
+          <w:rFonts w:ascii="Calibri Light" w:hAnsi="Calibri Light"/>
+          <w:b/>
+        </w:rPr>
+        <w:t>absolutely</w:t>
+      </w:r>
+      <w:r>
+        <w:rPr>
+          <w:rFonts w:ascii="Calibri Light" w:hAnsi="Calibri Light"/>
+        </w:rPr>
+        <w:t xml:space="preserve"> position its children.</w:t>
+      </w:r>
+    </w:p>
+    <w:p>
+      <w:pPr>
+        <w:rPr>
+          <w:rFonts w:ascii="Calibri Light" w:hAnsi="Calibri Light"/>
+        </w:rPr>
+      </w:pPr>
+    </w:p>
+    <w:p>
+      <w:pPr>
+        <w:rPr>
+          <w:rFonts w:ascii="Calibri Light" w:hAnsi="Calibri Light"/>
+        </w:rPr>
+      </w:pPr>
+      <w:r>
+        <w:rPr>
+          <w:noProof/>
+          <w:lang w:eastAsia="en-GB"/>
+        </w:rPr>
+        <w:drawing>
+          <wp:inline distT="0" distB="0" distL="0" distR="0" wp14:anchorId="185FB275" wp14:editId="51476901">
+            <wp:extent cx="5731510" cy="3143250"/>
+            <wp:effectExtent l="0" t="0" r="2540" b="0"/>
+            <wp:docPr id="4" name="Picture 4"/>
+            <wp:cNvGraphicFramePr>
+              <a:graphicFrameLocks xmlns:a="http://schemas.openxmlformats.org/drawingml/2006/main" noChangeAspect="1"/>
+            </wp:cNvGraphicFramePr>
+            <a:graphic xmlns:a="http://schemas.openxmlformats.org/drawingml/2006/main">
+              <a:graphicData uri="http://schemas.openxmlformats.org/drawingml/2006/picture">
+                <pic:pic xmlns:pic="http://schemas.openxmlformats.org/drawingml/2006/picture">
+                  <pic:nvPicPr>
+                    <pic:cNvPr id="1" name=""/>
+                    <pic:cNvPicPr/>
+                  </pic:nvPicPr>
+                  <pic:blipFill>
+                    <a:blip r:embed="rId9"/>
+                    <a:stretch>
+                      <a:fillRect/>
+                    </a:stretch>
+                  </pic:blipFill>
+                  <pic:spPr>
+                    <a:xfrm>
+                      <a:off x="0" y="0"/>
+                      <a:ext cx="5731510" cy="3143250"/>
+                    </a:xfrm>
+                    <a:prstGeom prst="rect">
+                      <a:avLst/>
+                    </a:prstGeom>
+                  </pic:spPr>
+                </pic:pic>
+              </a:graphicData>
+            </a:graphic>
+          </wp:inline>
+        </w:drawing>
+      </w:r>
+    </w:p>
+    <w:p>
+      <w:pPr>
+        <w:rPr>
+          <w:rFonts w:ascii="Calibri Light" w:hAnsi="Calibri Light"/>
+        </w:rPr>
+      </w:pPr>
+    </w:p>
+    <w:p>
+      <w:pPr>
+        <w:rPr>
+          <w:rFonts w:ascii="Calibri Light" w:hAnsi="Calibri Light"/>
+        </w:rPr>
+      </w:pPr>
     </w:p>
     <w:sectPr>
       <w:pgSz w:w="11906" w:h="16838"/>

</xml_diff>

<commit_message>
Update Notes.dock of the benefits of logical deletes
</commit_message>
<xml_diff>
--- a/documents/Notes.docx
+++ b/documents/Notes.docx
@@ -45,273 +45,275 @@
         </w:rPr>
         <w:t xml:space="preserve">     </w:t>
       </w:r>
+      <w:r>
+        <w:rPr>
+          <w:rFonts w:ascii="Calibri Light" w:hAnsi="Calibri Light"/>
+          <w:b/>
+          <w:sz w:val="28"/>
+        </w:rPr>
+        <w:t>What is the Cost of each solution and what are the benefits?</w:t>
+      </w:r>
+    </w:p>
+    <w:p>
+      <w:pPr>
+        <w:rPr>
+          <w:rFonts w:ascii="Calibri Light" w:hAnsi="Calibri Light"/>
+          <w:b/>
+          <w:sz w:val="28"/>
+        </w:rPr>
+      </w:pPr>
+      <w:r>
+        <w:rPr>
+          <w:rFonts w:ascii="Calibri Light" w:hAnsi="Calibri Light"/>
+        </w:rPr>
+        <w:t>When building a software</w:t>
+      </w:r>
+      <w:r>
+        <w:rPr>
+          <w:rFonts w:ascii="Calibri Light" w:hAnsi="Calibri Light"/>
+        </w:rPr>
+        <w:t xml:space="preserve"> </w:t>
+      </w:r>
+      <w:r>
+        <w:rPr>
+          <w:rFonts w:ascii="Calibri Light" w:hAnsi="Calibri Light"/>
+          <w:b/>
+          <w:sz w:val="28"/>
+        </w:rPr>
+        <w:sym w:font="Wingdings" w:char="F0E8"/>
+      </w:r>
+    </w:p>
+    <w:p>
+      <w:pPr>
+        <w:rPr>
+          <w:rFonts w:ascii="Calibri Light" w:hAnsi="Calibri Light"/>
+          <w:b/>
+          <w:sz w:val="28"/>
+        </w:rPr>
+      </w:pPr>
+      <w:r>
+        <w:rPr>
+          <w:rFonts w:ascii="Calibri Light" w:hAnsi="Calibri Light"/>
+          <w:b/>
+          <w:sz w:val="28"/>
+        </w:rPr>
+        <w:t xml:space="preserve">     Do not model the universe! Only create enough to solve the problem at hand</w:t>
+      </w:r>
+    </w:p>
+    <w:p>
+      <w:pPr>
+        <w:rPr>
+          <w:rFonts w:ascii="Calibri Light" w:hAnsi="Calibri Light"/>
+        </w:rPr>
+      </w:pPr>
+      <w:r>
+        <w:rPr>
+          <w:rFonts w:ascii="Calibri Light" w:hAnsi="Calibri Light"/>
+          <w:b/>
+          <w:sz w:val="28"/>
+        </w:rPr>
+        <w:t xml:space="preserve">Ctrl+D </w:t>
+      </w:r>
+      <w:r>
+        <w:rPr>
+          <w:rFonts w:ascii="Calibri Light" w:hAnsi="Calibri Light"/>
+          <w:b/>
+          <w:sz w:val="28"/>
+        </w:rPr>
+        <w:sym w:font="Wingdings" w:char="F0E8"/>
+      </w:r>
+      <w:r>
+        <w:rPr>
+          <w:rFonts w:ascii="Calibri Light" w:hAnsi="Calibri Light"/>
+          <w:b/>
+          <w:sz w:val="28"/>
+        </w:rPr>
+        <w:t xml:space="preserve"> </w:t>
+      </w:r>
+      <w:r>
+        <w:rPr>
+          <w:rFonts w:ascii="Calibri Light" w:hAnsi="Calibri Light"/>
+        </w:rPr>
+        <w:t>Duplicates</w:t>
+      </w:r>
+      <w:r>
+        <w:rPr>
+          <w:rFonts w:ascii="Calibri Light" w:hAnsi="Calibri Light"/>
+        </w:rPr>
+        <w:t xml:space="preserve"> lines</w:t>
+      </w:r>
+    </w:p>
+    <w:p>
+      <w:pPr>
+        <w:rPr>
+          <w:rFonts w:ascii="Calibri Light" w:hAnsi="Calibri Light"/>
+        </w:rPr>
+      </w:pPr>
+      <w:r>
+        <w:rPr>
+          <w:rFonts w:ascii="Calibri Light" w:hAnsi="Calibri Light"/>
+          <w:b/>
+          <w:sz w:val="28"/>
+        </w:rPr>
+        <w:t xml:space="preserve">ViewModel </w:t>
+      </w:r>
+      <w:r>
+        <w:rPr>
+          <w:rFonts w:ascii="Calibri Light" w:hAnsi="Calibri Light"/>
+          <w:b/>
+          <w:sz w:val="28"/>
+        </w:rPr>
+        <w:sym w:font="Wingdings" w:char="F0E8"/>
+      </w:r>
+      <w:r>
+        <w:rPr>
+          <w:rFonts w:ascii="Calibri Light" w:hAnsi="Calibri Light"/>
+          <w:b/>
+          <w:sz w:val="28"/>
+        </w:rPr>
+        <w:t xml:space="preserve"> </w:t>
+      </w:r>
+      <w:r>
+        <w:rPr>
+          <w:rFonts w:ascii="Calibri Light" w:hAnsi="Calibri Light"/>
+        </w:rPr>
+        <w:t xml:space="preserve">Is not part of the domain and purely for presentation. Therefore if you require to alter the domain model to only show specific i.e. DateTime object is the </w:t>
+      </w:r>
+      <w:r>
+        <w:rPr>
+          <w:rFonts w:ascii="Calibri Light" w:hAnsi="Calibri Light"/>
+        </w:rPr>
+        <w:t>DomainM</w:t>
+      </w:r>
+      <w:r>
+        <w:rPr>
+          <w:rFonts w:ascii="Calibri Light" w:hAnsi="Calibri Light"/>
+        </w:rPr>
+        <w:t>odel and you only want to present the Date part of it.</w:t>
+      </w:r>
+    </w:p>
+    <w:p>
+      <w:pPr>
+        <w:rPr>
+          <w:rFonts w:ascii="Calibri Light" w:hAnsi="Calibri Light"/>
+        </w:rPr>
+      </w:pPr>
+    </w:p>
+    <w:p>
+      <w:pPr>
+        <w:rPr>
+          <w:rFonts w:ascii="Calibri Light" w:hAnsi="Calibri Light"/>
+        </w:rPr>
+      </w:pPr>
+      <w:r>
+        <w:rPr>
+          <w:rStyle w:val="SubtitleChar"/>
+          <w:b/>
+          <w:sz w:val="24"/>
+        </w:rPr>
+        <w:t>Usability Best Practices</w:t>
+      </w:r>
+      <w:r>
+        <w:rPr>
+          <w:rFonts w:ascii="Calibri Light" w:hAnsi="Calibri Light"/>
+        </w:rPr>
+        <w:t xml:space="preserve"> </w:t>
+      </w:r>
+      <w:r>
+        <w:rPr>
+          <w:rFonts w:ascii="Calibri Light" w:hAnsi="Calibri Light"/>
+        </w:rPr>
+        <w:t xml:space="preserve">– Reduce user’s stress and guess work.  Scientifically proven that use </w:t>
+      </w:r>
+      <w:r>
+        <w:t>Most Attention</w:t>
+      </w:r>
+      <w:r>
+        <w:rPr>
+          <w:rFonts w:ascii="Calibri Light" w:hAnsi="Calibri Light"/>
+        </w:rPr>
+        <w:t xml:space="preserve"> are the </w:t>
+      </w:r>
+      <w:r>
+        <w:t>Top Left</w:t>
+      </w:r>
+      <w:r>
+        <w:rPr>
+          <w:rFonts w:ascii="Calibri Light" w:hAnsi="Calibri Light"/>
+        </w:rPr>
+        <w:t xml:space="preserve"> and </w:t>
+      </w:r>
+      <w:r>
+        <w:t>Least Attention</w:t>
+      </w:r>
+      <w:r>
+        <w:rPr>
+          <w:rFonts w:ascii="Calibri Light" w:hAnsi="Calibri Light"/>
+        </w:rPr>
+        <w:t xml:space="preserve"> at the </w:t>
+      </w:r>
+      <w:r>
+        <w:t>Right Bottom</w:t>
+      </w:r>
+      <w:r>
+        <w:rPr>
+          <w:rFonts w:ascii="Calibri Light" w:hAnsi="Calibri Light"/>
+        </w:rPr>
+        <w:t xml:space="preserve"> of the screen.  This is for Left to Right readers like English.</w:t>
+      </w:r>
+    </w:p>
+    <w:p>
+      <w:pPr>
+        <w:rPr>
+          <w:rFonts w:ascii="Calibri Light" w:hAnsi="Calibri Light"/>
+        </w:rPr>
+      </w:pPr>
+      <w:r>
+        <w:rPr>
+          <w:rStyle w:val="SubtitleChar"/>
+          <w:b/>
+          <w:sz w:val="24"/>
+        </w:rPr>
+        <w:t>Implement Logical Delete Operation</w:t>
+      </w:r>
+      <w:r>
+        <w:rPr>
+          <w:rFonts w:ascii="Calibri Light" w:hAnsi="Calibri Light"/>
+        </w:rPr>
+        <w:t xml:space="preserve"> –</w:t>
+      </w:r>
+      <w:r>
+        <w:rPr>
+          <w:rFonts w:ascii="Calibri Light" w:hAnsi="Calibri Light"/>
+        </w:rPr>
+        <w:t xml:space="preserve"> </w:t>
+      </w:r>
+      <w:r>
+        <w:rPr>
+          <w:rFonts w:ascii="Calibri Light" w:hAnsi="Calibri Light"/>
+        </w:rPr>
+        <w:t>not physically deleted from DB</w:t>
+      </w:r>
+      <w:r>
+        <w:rPr>
+          <w:rFonts w:ascii="Calibri Light" w:hAnsi="Calibri Light"/>
+        </w:rPr>
+        <w:t>,</w:t>
+      </w:r>
+      <w:r>
+        <w:rPr>
+          <w:rFonts w:ascii="Calibri Light" w:hAnsi="Calibri Light"/>
+        </w:rPr>
+        <w:t xml:space="preserve"> just mark it. This allows Undo and prevent multiple cascade problem</w:t>
+      </w:r>
+      <w:r>
+        <w:rPr>
+          <w:rFonts w:ascii="Calibri Light" w:hAnsi="Calibri Light"/>
+        </w:rPr>
+        <w:t>.</w:t>
+      </w:r>
       <w:bookmarkStart w:id="0" w:name="_GoBack"/>
       <w:bookmarkEnd w:id="0"/>
-      <w:r>
-        <w:rPr>
-          <w:rFonts w:ascii="Calibri Light" w:hAnsi="Calibri Light"/>
-          <w:b/>
-          <w:sz w:val="28"/>
-        </w:rPr>
-        <w:t>What is the Cost of each solution and what are the benefits?</w:t>
-      </w:r>
-    </w:p>
-    <w:p>
-      <w:pPr>
-        <w:rPr>
-          <w:rFonts w:ascii="Calibri Light" w:hAnsi="Calibri Light"/>
-          <w:b/>
-          <w:sz w:val="28"/>
-        </w:rPr>
-      </w:pPr>
-      <w:r>
-        <w:rPr>
-          <w:rFonts w:ascii="Calibri Light" w:hAnsi="Calibri Light"/>
-        </w:rPr>
-        <w:t>When building a software</w:t>
-      </w:r>
-      <w:r>
-        <w:rPr>
-          <w:rFonts w:ascii="Calibri Light" w:hAnsi="Calibri Light"/>
-        </w:rPr>
-        <w:t xml:space="preserve"> </w:t>
-      </w:r>
-      <w:r>
-        <w:rPr>
-          <w:rFonts w:ascii="Calibri Light" w:hAnsi="Calibri Light"/>
-          <w:b/>
-          <w:sz w:val="28"/>
-        </w:rPr>
-        <w:sym w:font="Wingdings" w:char="F0E8"/>
-      </w:r>
-    </w:p>
-    <w:p>
-      <w:pPr>
-        <w:rPr>
-          <w:rFonts w:ascii="Calibri Light" w:hAnsi="Calibri Light"/>
-          <w:b/>
-          <w:sz w:val="28"/>
-        </w:rPr>
-      </w:pPr>
-      <w:r>
-        <w:rPr>
-          <w:rFonts w:ascii="Calibri Light" w:hAnsi="Calibri Light"/>
-          <w:b/>
-          <w:sz w:val="28"/>
-        </w:rPr>
-        <w:t xml:space="preserve">     Do not model the universe! Only create enough to solve the problem at hand</w:t>
-      </w:r>
-    </w:p>
-    <w:p>
-      <w:pPr>
-        <w:rPr>
-          <w:rFonts w:ascii="Calibri Light" w:hAnsi="Calibri Light"/>
-        </w:rPr>
-      </w:pPr>
-      <w:proofErr w:type="spellStart"/>
-      <w:r>
-        <w:rPr>
-          <w:rFonts w:ascii="Calibri Light" w:hAnsi="Calibri Light"/>
-          <w:b/>
-          <w:sz w:val="28"/>
-        </w:rPr>
-        <w:t>Ctrl+D</w:t>
-      </w:r>
-      <w:proofErr w:type="spellEnd"/>
-      <w:r>
-        <w:rPr>
-          <w:rFonts w:ascii="Calibri Light" w:hAnsi="Calibri Light"/>
-          <w:b/>
-          <w:sz w:val="28"/>
-        </w:rPr>
-        <w:t xml:space="preserve"> </w:t>
-      </w:r>
-      <w:r>
-        <w:rPr>
-          <w:rFonts w:ascii="Calibri Light" w:hAnsi="Calibri Light"/>
-          <w:b/>
-          <w:sz w:val="28"/>
-        </w:rPr>
-        <w:sym w:font="Wingdings" w:char="F0E8"/>
-      </w:r>
-      <w:r>
-        <w:rPr>
-          <w:rFonts w:ascii="Calibri Light" w:hAnsi="Calibri Light"/>
-          <w:b/>
-          <w:sz w:val="28"/>
-        </w:rPr>
-        <w:t xml:space="preserve"> </w:t>
-      </w:r>
-      <w:r>
-        <w:rPr>
-          <w:rFonts w:ascii="Calibri Light" w:hAnsi="Calibri Light"/>
-        </w:rPr>
-        <w:t>Duplicates</w:t>
-      </w:r>
-      <w:r>
-        <w:rPr>
-          <w:rFonts w:ascii="Calibri Light" w:hAnsi="Calibri Light"/>
-        </w:rPr>
-        <w:t xml:space="preserve"> lines</w:t>
-      </w:r>
-    </w:p>
-    <w:p>
-      <w:pPr>
-        <w:rPr>
-          <w:rFonts w:ascii="Calibri Light" w:hAnsi="Calibri Light"/>
-        </w:rPr>
-      </w:pPr>
-      <w:proofErr w:type="spellStart"/>
-      <w:r>
-        <w:rPr>
-          <w:rFonts w:ascii="Calibri Light" w:hAnsi="Calibri Light"/>
-          <w:b/>
-          <w:sz w:val="28"/>
-        </w:rPr>
-        <w:t>ViewModel</w:t>
-      </w:r>
-      <w:proofErr w:type="spellEnd"/>
-      <w:r>
-        <w:rPr>
-          <w:rFonts w:ascii="Calibri Light" w:hAnsi="Calibri Light"/>
-          <w:b/>
-          <w:sz w:val="28"/>
-        </w:rPr>
-        <w:t xml:space="preserve"> </w:t>
-      </w:r>
-      <w:r>
-        <w:rPr>
-          <w:rFonts w:ascii="Calibri Light" w:hAnsi="Calibri Light"/>
-          <w:b/>
-          <w:sz w:val="28"/>
-        </w:rPr>
-        <w:sym w:font="Wingdings" w:char="F0E8"/>
-      </w:r>
-      <w:r>
-        <w:rPr>
-          <w:rFonts w:ascii="Calibri Light" w:hAnsi="Calibri Light"/>
-          <w:b/>
-          <w:sz w:val="28"/>
-        </w:rPr>
-        <w:t xml:space="preserve"> </w:t>
-      </w:r>
-      <w:r>
-        <w:rPr>
-          <w:rFonts w:ascii="Calibri Light" w:hAnsi="Calibri Light"/>
-        </w:rPr>
-        <w:t xml:space="preserve">Is not part of the domain and purely for presentation. Therefore if you require to alter the domain model to only show specific i.e. </w:t>
-      </w:r>
-      <w:proofErr w:type="spellStart"/>
-      <w:r>
-        <w:rPr>
-          <w:rFonts w:ascii="Calibri Light" w:hAnsi="Calibri Light"/>
-        </w:rPr>
-        <w:t>DateTime</w:t>
-      </w:r>
-      <w:proofErr w:type="spellEnd"/>
-      <w:r>
-        <w:rPr>
-          <w:rFonts w:ascii="Calibri Light" w:hAnsi="Calibri Light"/>
-        </w:rPr>
-        <w:t xml:space="preserve"> object is the </w:t>
-      </w:r>
-      <w:proofErr w:type="spellStart"/>
-      <w:r>
-        <w:rPr>
-          <w:rFonts w:ascii="Calibri Light" w:hAnsi="Calibri Light"/>
-        </w:rPr>
-        <w:t>DomainM</w:t>
-      </w:r>
-      <w:r>
-        <w:rPr>
-          <w:rFonts w:ascii="Calibri Light" w:hAnsi="Calibri Light"/>
-        </w:rPr>
-        <w:t>odel</w:t>
-      </w:r>
-      <w:proofErr w:type="spellEnd"/>
-      <w:r>
-        <w:rPr>
-          <w:rFonts w:ascii="Calibri Light" w:hAnsi="Calibri Light"/>
-        </w:rPr>
-        <w:t xml:space="preserve"> and you only want to present the Date part of it.</w:t>
-      </w:r>
-    </w:p>
-    <w:p>
-      <w:pPr>
-        <w:rPr>
-          <w:rFonts w:ascii="Calibri Light" w:hAnsi="Calibri Light"/>
-        </w:rPr>
-      </w:pPr>
-    </w:p>
-    <w:p>
-      <w:pPr>
-        <w:rPr>
-          <w:rFonts w:ascii="Calibri Light" w:hAnsi="Calibri Light"/>
-        </w:rPr>
-      </w:pPr>
-      <w:r>
-        <w:rPr>
-          <w:rStyle w:val="SubtitleChar"/>
-          <w:b/>
-          <w:sz w:val="24"/>
-        </w:rPr>
-        <w:t>Usability Best Practices</w:t>
-      </w:r>
-      <w:r>
-        <w:rPr>
-          <w:rFonts w:ascii="Calibri Light" w:hAnsi="Calibri Light"/>
-        </w:rPr>
-        <w:t xml:space="preserve"> </w:t>
-      </w:r>
-      <w:r>
-        <w:rPr>
-          <w:rFonts w:ascii="Calibri Light" w:hAnsi="Calibri Light"/>
-        </w:rPr>
-        <w:t xml:space="preserve">– Reduce user’s stress and guess work.  Scientifically proven that use </w:t>
-      </w:r>
-      <w:r>
-        <w:t>Most Attention</w:t>
-      </w:r>
-      <w:r>
-        <w:rPr>
-          <w:rFonts w:ascii="Calibri Light" w:hAnsi="Calibri Light"/>
-        </w:rPr>
-        <w:t xml:space="preserve"> are the </w:t>
-      </w:r>
-      <w:r>
-        <w:t>Top Left</w:t>
-      </w:r>
-      <w:r>
-        <w:rPr>
-          <w:rFonts w:ascii="Calibri Light" w:hAnsi="Calibri Light"/>
-        </w:rPr>
-        <w:t xml:space="preserve"> and </w:t>
-      </w:r>
-      <w:r>
-        <w:t>Least Attention</w:t>
-      </w:r>
-      <w:r>
-        <w:rPr>
-          <w:rFonts w:ascii="Calibri Light" w:hAnsi="Calibri Light"/>
-        </w:rPr>
-        <w:t xml:space="preserve"> at the </w:t>
-      </w:r>
-      <w:r>
-        <w:t>Right Bottom</w:t>
-      </w:r>
-      <w:r>
-        <w:rPr>
-          <w:rFonts w:ascii="Calibri Light" w:hAnsi="Calibri Light"/>
-        </w:rPr>
-        <w:t xml:space="preserve"> of the screen.  This is for Left to Right readers like English.</w:t>
-      </w:r>
-    </w:p>
-    <w:p>
-      <w:pPr>
-        <w:rPr>
-          <w:rFonts w:ascii="Calibri Light" w:hAnsi="Calibri Light"/>
-        </w:rPr>
-      </w:pPr>
     </w:p>
     <w:p>
       <w:pPr>

</xml_diff>

<commit_message>
Domain Model Persistence Ignorance
</commit_message>
<xml_diff>
--- a/documents/Notes.docx
+++ b/documents/Notes.docx
@@ -106,20 +106,30 @@
           <w:rFonts w:ascii="Calibri Light" w:hAnsi="Calibri Light"/>
         </w:rPr>
       </w:pPr>
+      <w:proofErr w:type="spellStart"/>
       <w:r>
         <w:rPr>
           <w:rFonts w:ascii="Calibri Light" w:hAnsi="Calibri Light"/>
           <w:b/>
           <w:sz w:val="28"/>
         </w:rPr>
-        <w:t xml:space="preserve">Ctrl+D </w:t>
-      </w:r>
+        <w:t>Ctrl+D</w:t>
+      </w:r>
+      <w:proofErr w:type="spellEnd"/>
       <w:r>
         <w:rPr>
           <w:rFonts w:ascii="Calibri Light" w:hAnsi="Calibri Light"/>
           <w:b/>
           <w:sz w:val="28"/>
         </w:rPr>
+        <w:t xml:space="preserve"> </w:t>
+      </w:r>
+      <w:r>
+        <w:rPr>
+          <w:rFonts w:ascii="Calibri Light" w:hAnsi="Calibri Light"/>
+          <w:b/>
+          <w:sz w:val="28"/>
+        </w:rPr>
         <w:sym w:font="Wingdings" w:char="F0E8"/>
       </w:r>
       <w:r>
@@ -149,20 +159,30 @@
           <w:rFonts w:ascii="Calibri Light" w:hAnsi="Calibri Light"/>
         </w:rPr>
       </w:pPr>
+      <w:proofErr w:type="spellStart"/>
       <w:r>
         <w:rPr>
           <w:rFonts w:ascii="Calibri Light" w:hAnsi="Calibri Light"/>
           <w:b/>
           <w:sz w:val="28"/>
         </w:rPr>
-        <w:t xml:space="preserve">ViewModel </w:t>
-      </w:r>
+        <w:t>ViewModel</w:t>
+      </w:r>
+      <w:proofErr w:type="spellEnd"/>
       <w:r>
         <w:rPr>
           <w:rFonts w:ascii="Calibri Light" w:hAnsi="Calibri Light"/>
           <w:b/>
           <w:sz w:val="28"/>
         </w:rPr>
+        <w:t xml:space="preserve"> </w:t>
+      </w:r>
+      <w:r>
+        <w:rPr>
+          <w:rFonts w:ascii="Calibri Light" w:hAnsi="Calibri Light"/>
+          <w:b/>
+          <w:sz w:val="28"/>
+        </w:rPr>
         <w:sym w:font="Wingdings" w:char="F0E8"/>
       </w:r>
       <w:r>
@@ -177,8 +197,23 @@
         <w:rPr>
           <w:rFonts w:ascii="Calibri Light" w:hAnsi="Calibri Light"/>
         </w:rPr>
-        <w:t xml:space="preserve">Is not part of the domain and purely for presentation. Therefore if you require to alter the domain model to only show specific i.e. DateTime object is the </w:t>
-      </w:r>
+        <w:t xml:space="preserve">Is not part of the domain and purely for presentation. Therefore if you require to alter the domain model to only show specific i.e. </w:t>
+      </w:r>
+      <w:proofErr w:type="spellStart"/>
+      <w:r>
+        <w:rPr>
+          <w:rFonts w:ascii="Calibri Light" w:hAnsi="Calibri Light"/>
+        </w:rPr>
+        <w:t>DateTime</w:t>
+      </w:r>
+      <w:proofErr w:type="spellEnd"/>
+      <w:r>
+        <w:rPr>
+          <w:rFonts w:ascii="Calibri Light" w:hAnsi="Calibri Light"/>
+        </w:rPr>
+        <w:t xml:space="preserve"> object is the </w:t>
+      </w:r>
+      <w:proofErr w:type="spellStart"/>
       <w:r>
         <w:rPr>
           <w:rFonts w:ascii="Calibri Light" w:hAnsi="Calibri Light"/>
@@ -189,7 +224,14 @@
         <w:rPr>
           <w:rFonts w:ascii="Calibri Light" w:hAnsi="Calibri Light"/>
         </w:rPr>
-        <w:t>odel and you only want to present the Date part of it.</w:t>
+        <w:t>odel</w:t>
+      </w:r>
+      <w:proofErr w:type="spellEnd"/>
+      <w:r>
+        <w:rPr>
+          <w:rFonts w:ascii="Calibri Light" w:hAnsi="Calibri Light"/>
+        </w:rPr>
+        <w:t xml:space="preserve"> and you only want to present the Date part of it.</w:t>
       </w:r>
     </w:p>
     <w:p>
@@ -280,13 +322,7 @@
         <w:rPr>
           <w:rFonts w:ascii="Calibri Light" w:hAnsi="Calibri Light"/>
         </w:rPr>
-        <w:t xml:space="preserve"> –</w:t>
-      </w:r>
-      <w:r>
-        <w:rPr>
-          <w:rFonts w:ascii="Calibri Light" w:hAnsi="Calibri Light"/>
-        </w:rPr>
-        <w:t xml:space="preserve"> </w:t>
+        <w:t xml:space="preserve"> – </w:t>
       </w:r>
       <w:r>
         <w:rPr>
@@ -312,8 +348,6 @@
         </w:rPr>
         <w:t>.</w:t>
       </w:r>
-      <w:bookmarkStart w:id="0" w:name="_GoBack"/>
-      <w:bookmarkEnd w:id="0"/>
     </w:p>
     <w:p>
       <w:pPr>
@@ -1093,6 +1127,103 @@
           <w:rFonts w:ascii="Calibri Light" w:hAnsi="Calibri Light"/>
         </w:rPr>
       </w:pPr>
+      <w:r>
+        <w:rPr>
+          <w:rFonts w:ascii="Calibri Light" w:hAnsi="Calibri Light"/>
+        </w:rPr>
+        <w:br w:type="page"/>
+      </w:r>
+    </w:p>
+    <w:p>
+      <w:pPr>
+        <w:pStyle w:val="Title"/>
+        <w:jc w:val="center"/>
+      </w:pPr>
+      <w:r>
+        <w:lastRenderedPageBreak/>
+        <w:t>Domain Model</w:t>
+      </w:r>
+    </w:p>
+    <w:p>
+      <w:pPr>
+        <w:rPr>
+          <w:rFonts w:ascii="Calibri Light" w:hAnsi="Calibri Light"/>
+        </w:rPr>
+      </w:pPr>
+    </w:p>
+    <w:p>
+      <w:pPr>
+        <w:rPr>
+          <w:rFonts w:cs="Arial"/>
+          <w:color w:val="222222"/>
+          <w:shd w:val="clear" w:color="auto" w:fill="FFFFFF"/>
+        </w:rPr>
+      </w:pPr>
+      <w:r>
+        <w:rPr>
+          <w:rFonts w:cs="Arial"/>
+          <w:b/>
+          <w:bCs/>
+          <w:color w:val="222222"/>
+          <w:shd w:val="clear" w:color="auto" w:fill="FFFFFF"/>
+        </w:rPr>
+        <w:t>Persistence Ignorance</w:t>
+      </w:r>
+      <w:r>
+        <w:rPr>
+          <w:rStyle w:val="apple-converted-space"/>
+          <w:rFonts w:cs="Arial"/>
+          <w:color w:val="222222"/>
+          <w:shd w:val="clear" w:color="auto" w:fill="FFFFFF"/>
+        </w:rPr>
+        <w:t> </w:t>
+      </w:r>
+      <w:r>
+        <w:rPr>
+          <w:rFonts w:cs="Arial"/>
+          <w:color w:val="222222"/>
+          <w:shd w:val="clear" w:color="auto" w:fill="FFFFFF"/>
+        </w:rPr>
+        <w:t>is an application of single responsibility principle, which in practice means that Domain Objects (DO) shouldn't contain code related to</w:t>
+      </w:r>
+      <w:r>
+        <w:rPr>
+          <w:rFonts w:cs="Arial"/>
+          <w:color w:val="222222"/>
+          <w:shd w:val="clear" w:color="auto" w:fill="FFFFFF"/>
+        </w:rPr>
+        <w:t xml:space="preserve"> </w:t>
+      </w:r>
+      <w:r>
+        <w:rPr>
+          <w:rFonts w:cs="Arial"/>
+          <w:b/>
+          <w:bCs/>
+          <w:color w:val="222222"/>
+          <w:shd w:val="clear" w:color="auto" w:fill="FFFFFF"/>
+        </w:rPr>
+        <w:t>persistence</w:t>
+      </w:r>
+      <w:r>
+        <w:rPr>
+          <w:rFonts w:cs="Arial"/>
+          <w:color w:val="222222"/>
+          <w:shd w:val="clear" w:color="auto" w:fill="FFFFFF"/>
+        </w:rPr>
+        <w:t>, instead they should only contain domain logic</w:t>
+      </w:r>
+      <w:r>
+        <w:rPr>
+          <w:rFonts w:cs="Arial"/>
+          <w:color w:val="222222"/>
+          <w:shd w:val="clear" w:color="auto" w:fill="FFFFFF"/>
+        </w:rPr>
+        <w:t>.</w:t>
+      </w:r>
+    </w:p>
+    <w:p>
+      <w:bookmarkStart w:id="0" w:name="_GoBack"/>
+      <w:bookmarkEnd w:id="0"/>
     </w:p>
     <w:sectPr>
       <w:pgSz w:w="11906" w:h="16838"/>
@@ -2423,6 +2554,11 @@
       <w:spacing w:val="15"/>
     </w:rPr>
   </w:style>
+  <w:style w:type="character" w:customStyle="1" w:styleId="apple-converted-space">
+    <w:name w:val="apple-converted-space"/>
+    <w:basedOn w:val="DefaultParagraphFont"/>
+    <w:rsid w:val="00863C7E"/>
+  </w:style>
 </w:styles>
 </file>
 

</xml_diff>